<commit_message>
the assignment is done
</commit_message>
<xml_diff>
--- a/Linear Regression Subjective Questions.docx
+++ b/Linear Regression Subjective Questions.docx
@@ -31,14 +31,7 @@
           <w:b/>
           <w:bCs/>
         </w:rPr>
-        <w:t xml:space="preserve">Q1. </w:t>
-      </w:r>
-      <w:r>
-        <w:rPr>
-          <w:b/>
-          <w:bCs/>
-        </w:rPr>
-        <w:t>From your analysis of the categorical variables from the dataset, what could you infer about their effect on the dependent variable?</w:t>
+        <w:t>Q1. From your analysis of the categorical variables from the dataset, what could you infer about their effect on the dependent variable?</w:t>
       </w:r>
     </w:p>
     <w:p>
@@ -48,6 +41,9 @@
     </w:p>
     <w:p>
       <w:r>
+        <w:rPr>
+          <w:noProof/>
+        </w:rPr>
         <w:drawing>
           <wp:inline distT="0" distB="0" distL="0" distR="0" wp14:anchorId="099B4115" wp14:editId="75347B53">
             <wp:extent cx="2520000" cy="2520000"/>
@@ -92,24 +88,34 @@
       <w:r>
         <w:t xml:space="preserve">From </w:t>
       </w:r>
+      <w:r>
+        <w:t xml:space="preserve">the </w:t>
+      </w:r>
+      <w:r>
+        <w:t>above graph</w:t>
+      </w:r>
+      <w:r>
+        <w:t>,</w:t>
+      </w:r>
+      <w:r>
+        <w:t xml:space="preserve"> it can be </w:t>
+      </w:r>
+      <w:r>
+        <w:t>observed</w:t>
+      </w:r>
+      <w:r>
+        <w:t xml:space="preserve"> that </w:t>
+      </w:r>
+      <w:r>
+        <w:t xml:space="preserve">season is affecting the demand </w:t>
+      </w:r>
       <w:proofErr w:type="gramStart"/>
       <w:r>
-        <w:t>above</w:t>
+        <w:t>of</w:t>
       </w:r>
       <w:proofErr w:type="gramEnd"/>
       <w:r>
-        <w:t xml:space="preserve"> graph </w:t>
-      </w:r>
-      <w:proofErr w:type="gramStart"/>
-      <w:r>
-        <w:t xml:space="preserve">it can be seen that </w:t>
-      </w:r>
-      <w:r>
-        <w:t>season</w:t>
-      </w:r>
-      <w:proofErr w:type="gramEnd"/>
-      <w:r>
-        <w:t xml:space="preserve"> is affecting the demand of the bikes. The demand is gradually increasing from season spring, summer, fall and it drops in winter</w:t>
+        <w:t xml:space="preserve"> the bikes. The demand is gradually increasing from season spring, summer, fall and it drops in winter</w:t>
       </w:r>
       <w:r>
         <w:t>.</w:t>
@@ -118,6 +124,9 @@
     <w:p/>
     <w:p>
       <w:r>
+        <w:rPr>
+          <w:noProof/>
+        </w:rPr>
         <w:drawing>
           <wp:inline distT="0" distB="0" distL="0" distR="0" wp14:anchorId="5B03F930" wp14:editId="796C0D25">
             <wp:extent cx="2520000" cy="2520000"/>
@@ -159,18 +168,27 @@
       <w:r>
         <w:t xml:space="preserve">From </w:t>
       </w:r>
+      <w:r>
+        <w:t xml:space="preserve">the </w:t>
+      </w:r>
+      <w:r>
+        <w:t xml:space="preserve">above graph it can be seen the demand </w:t>
+      </w:r>
       <w:proofErr w:type="gramStart"/>
       <w:r>
-        <w:t>above</w:t>
+        <w:t>of</w:t>
       </w:r>
       <w:proofErr w:type="gramEnd"/>
       <w:r>
-        <w:t xml:space="preserve"> graph it can be seen the demand of the bikes is increased in 2019.</w:t>
+        <w:t xml:space="preserve"> the bikes is increased in 2019.</w:t>
       </w:r>
     </w:p>
     <w:p/>
     <w:p>
       <w:r>
+        <w:rPr>
+          <w:noProof/>
+        </w:rPr>
         <w:lastRenderedPageBreak/>
         <w:drawing>
           <wp:inline distT="0" distB="0" distL="0" distR="0" wp14:anchorId="2044D630" wp14:editId="41413728">
@@ -211,22 +229,48 @@
     </w:p>
     <w:p>
       <w:r>
-        <w:t xml:space="preserve">From above graph it can be seen the demand </w:t>
-      </w:r>
-      <w:r>
-        <w:t xml:space="preserve">is varying with the months. In </w:t>
+        <w:t xml:space="preserve">From </w:t>
       </w:r>
       <w:proofErr w:type="gramStart"/>
       <w:r>
-        <w:t>months</w:t>
+        <w:t>above</w:t>
       </w:r>
       <w:proofErr w:type="gramEnd"/>
       <w:r>
-        <w:t xml:space="preserve"> where winter starts the demand is less which is also true for season graph.</w:t>
-      </w:r>
-    </w:p>
-    <w:p>
-      <w:r>
+        <w:t xml:space="preserve"> graph</w:t>
+      </w:r>
+      <w:r>
+        <w:t>,</w:t>
+      </w:r>
+      <w:r>
+        <w:t xml:space="preserve"> it can be </w:t>
+      </w:r>
+      <w:r>
+        <w:t>observed that</w:t>
+      </w:r>
+      <w:r>
+        <w:t xml:space="preserve"> the demand is varying with the months. In </w:t>
+      </w:r>
+      <w:r>
+        <w:t xml:space="preserve">the </w:t>
+      </w:r>
+      <w:r>
+        <w:t xml:space="preserve">months where winter starts the demand is </w:t>
+      </w:r>
+      <w:proofErr w:type="gramStart"/>
+      <w:r>
+        <w:t>less</w:t>
+      </w:r>
+      <w:proofErr w:type="gramEnd"/>
+      <w:r>
+        <w:t xml:space="preserve"> which is also true for season graph.</w:t>
+      </w:r>
+    </w:p>
+    <w:p>
+      <w:r>
+        <w:rPr>
+          <w:noProof/>
+        </w:rPr>
         <w:drawing>
           <wp:inline distT="0" distB="0" distL="0" distR="0" wp14:anchorId="2331FBA1" wp14:editId="285CAEFA">
             <wp:extent cx="2520000" cy="2520000"/>
@@ -264,9 +308,28 @@
         </w:drawing>
       </w:r>
     </w:p>
+    <w:p>
+      <w:r>
+        <w:t xml:space="preserve">From </w:t>
+      </w:r>
+      <w:proofErr w:type="gramStart"/>
+      <w:r>
+        <w:t>above</w:t>
+      </w:r>
+      <w:proofErr w:type="gramEnd"/>
+      <w:r>
+        <w:t xml:space="preserve"> graph, it can be observed that </w:t>
+      </w:r>
+      <w:r>
+        <w:t>there is not that much effect of weekdays on demands of bikes. Median of the demand is almost the same for all the weekdays. There is a variation in spread of the data.</w:t>
+      </w:r>
+    </w:p>
     <w:p/>
     <w:p>
       <w:r>
+        <w:rPr>
+          <w:noProof/>
+        </w:rPr>
         <w:lastRenderedPageBreak/>
         <w:drawing>
           <wp:inline distT="0" distB="0" distL="0" distR="0" wp14:anchorId="64F305ED" wp14:editId="06B1805F">
@@ -305,9 +368,44 @@
         </w:drawing>
       </w:r>
     </w:p>
+    <w:p>
+      <w:r>
+        <w:t xml:space="preserve">From </w:t>
+      </w:r>
+      <w:proofErr w:type="gramStart"/>
+      <w:r>
+        <w:t>above</w:t>
+      </w:r>
+      <w:proofErr w:type="gramEnd"/>
+      <w:r>
+        <w:t xml:space="preserve"> graph, it can be observed that </w:t>
+      </w:r>
+      <w:r>
+        <w:t xml:space="preserve">max demand in bike is more if there is a holiday, but </w:t>
+      </w:r>
+      <w:proofErr w:type="gramStart"/>
+      <w:r>
+        <w:t>overall</w:t>
+      </w:r>
+      <w:proofErr w:type="gramEnd"/>
+      <w:r>
+        <w:t xml:space="preserve"> there is not much effect on the spread of the bike demand on working day and non- working day. Median is almost </w:t>
+      </w:r>
+      <w:proofErr w:type="gramStart"/>
+      <w:r>
+        <w:t>same</w:t>
+      </w:r>
+      <w:proofErr w:type="gramEnd"/>
+      <w:r>
+        <w:t xml:space="preserve">. </w:t>
+      </w:r>
+    </w:p>
     <w:p/>
     <w:p>
       <w:r>
+        <w:rPr>
+          <w:noProof/>
+        </w:rPr>
         <w:drawing>
           <wp:inline distT="0" distB="0" distL="0" distR="0" wp14:anchorId="02743CB9" wp14:editId="62965DEE">
             <wp:extent cx="2520000" cy="2520000"/>
@@ -347,64 +445,70 @@
     </w:p>
     <w:p>
       <w:r>
-        <w:drawing>
-          <wp:inline distT="0" distB="0" distL="0" distR="0" wp14:anchorId="0B41F794" wp14:editId="3D9E4DC0">
-            <wp:extent cx="2520000" cy="2520000"/>
-            <wp:effectExtent l="0" t="0" r="0" b="0"/>
-            <wp:docPr id="134251844" name="Picture 1" descr="A picture containing diagram, screenshot, square, rectangle&#10;&#10;Description automatically generated"/>
-            <wp:cNvGraphicFramePr>
-              <a:graphicFrameLocks xmlns:a="http://schemas.openxmlformats.org/drawingml/2006/main" noChangeAspect="1"/>
-            </wp:cNvGraphicFramePr>
-            <a:graphic xmlns:a="http://schemas.openxmlformats.org/drawingml/2006/main">
-              <a:graphicData uri="http://schemas.openxmlformats.org/drawingml/2006/picture">
-                <pic:pic xmlns:pic="http://schemas.openxmlformats.org/drawingml/2006/picture">
-                  <pic:nvPicPr>
-                    <pic:cNvPr id="134251844" name="Picture 1" descr="A picture containing diagram, screenshot, square, rectangle&#10;&#10;Description automatically generated"/>
-                    <pic:cNvPicPr/>
-                  </pic:nvPicPr>
-                  <pic:blipFill>
-                    <a:blip r:embed="rId11"/>
-                    <a:stretch>
-                      <a:fillRect/>
-                    </a:stretch>
-                  </pic:blipFill>
-                  <pic:spPr>
-                    <a:xfrm>
-                      <a:off x="0" y="0"/>
-                      <a:ext cx="2520000" cy="2520000"/>
-                    </a:xfrm>
-                    <a:prstGeom prst="rect">
-                      <a:avLst/>
-                    </a:prstGeom>
-                  </pic:spPr>
-                </pic:pic>
-              </a:graphicData>
-            </a:graphic>
-          </wp:inline>
-        </w:drawing>
+        <w:t>From above graph, it can be observed that</w:t>
+      </w:r>
+      <w:r>
+        <w:t xml:space="preserve"> the demand for the bike is decreasing with the following weather </w:t>
+      </w:r>
+      <w:proofErr w:type="gramStart"/>
+      <w:r>
+        <w:t>situation</w:t>
+      </w:r>
+      <w:proofErr w:type="gramEnd"/>
+    </w:p>
+    <w:p>
+      <w:r>
+        <w:t xml:space="preserve">- 1: Clear, Few clouds, </w:t>
+      </w:r>
+      <w:proofErr w:type="gramStart"/>
+      <w:r>
+        <w:t>Partly</w:t>
+      </w:r>
+      <w:proofErr w:type="gramEnd"/>
+      <w:r>
+        <w:t xml:space="preserve"> cloudy, Partly cloudy</w:t>
+      </w:r>
+    </w:p>
+    <w:p>
+      <w:r>
+        <w:t>- 2: Mist + Cloudy, Mist + Broken clouds, Mist + Few clouds, Mist</w:t>
+      </w:r>
+    </w:p>
+    <w:p>
+      <w:r>
+        <w:t>- 3: Light Snow, Light Rain + Thunderstorm + Scattered clouds, Light Rain + Scattered clouds</w:t>
       </w:r>
     </w:p>
     <w:p/>
-    <w:p>
-      <w:pPr>
-        <w:rPr>
-          <w:b/>
-          <w:bCs/>
-        </w:rPr>
-      </w:pPr>
-      <w:r>
-        <w:rPr>
-          <w:b/>
-          <w:bCs/>
-        </w:rPr>
-        <w:t xml:space="preserve">Q. </w:t>
-      </w:r>
-      <w:r>
-        <w:rPr>
-          <w:b/>
-          <w:bCs/>
-        </w:rPr>
-        <w:t xml:space="preserve">Why is it important to use </w:t>
+    <w:p/>
+    <w:p>
+      <w:pPr>
+        <w:rPr>
+          <w:b/>
+          <w:bCs/>
+        </w:rPr>
+      </w:pPr>
+      <w:r>
+        <w:rPr>
+          <w:b/>
+          <w:bCs/>
+        </w:rPr>
+        <w:lastRenderedPageBreak/>
+        <w:t>Q</w:t>
+      </w:r>
+      <w:r>
+        <w:rPr>
+          <w:b/>
+          <w:bCs/>
+        </w:rPr>
+        <w:t>2</w:t>
+      </w:r>
+      <w:r>
+        <w:rPr>
+          <w:b/>
+          <w:bCs/>
+        </w:rPr>
+        <w:t xml:space="preserve">. Why is it important to use </w:t>
       </w:r>
       <w:proofErr w:type="spellStart"/>
       <w:r>
@@ -425,29 +529,33 @@
     </w:p>
     <w:p>
       <w:r>
-        <w:t xml:space="preserve">Without using this </w:t>
-      </w:r>
+        <w:t xml:space="preserve">Without using </w:t>
+      </w:r>
+      <w:r>
+        <w:t>‘</w:t>
+      </w:r>
+      <w:proofErr w:type="spellStart"/>
+      <w:r>
+        <w:t>drop_first</w:t>
+      </w:r>
+      <w:proofErr w:type="spellEnd"/>
+      <w:r>
+        <w:t>=True</w:t>
+      </w:r>
+      <w:r>
+        <w:t>’</w:t>
+      </w:r>
+      <w:r>
+        <w:t xml:space="preserve"> command it will create the columns for all the categories which is not necessary.</w:t>
+      </w:r>
+    </w:p>
+    <w:p>
       <w:proofErr w:type="gramStart"/>
       <w:r>
-        <w:t>command</w:t>
-      </w:r>
-      <w:proofErr w:type="gramEnd"/>
-      <w:r>
-        <w:t xml:space="preserve"> it will create </w:t>
-      </w:r>
-      <w:proofErr w:type="gramStart"/>
-      <w:r>
-        <w:t>the columns</w:t>
-      </w:r>
-      <w:proofErr w:type="gramEnd"/>
-      <w:r>
-        <w:t xml:space="preserve"> for all the categories which is not necessary.</w:t>
-      </w:r>
-    </w:p>
-    <w:p>
-      <w:proofErr w:type="gramStart"/>
-      <w:r>
-        <w:t>E.g.</w:t>
+        <w:t>e</w:t>
+      </w:r>
+      <w:r>
+        <w:t>.g.</w:t>
       </w:r>
       <w:proofErr w:type="gramEnd"/>
       <w:r>
@@ -630,44 +738,40 @@
       <w:r>
         <w:t xml:space="preserve">Now from the above </w:t>
       </w:r>
+      <w:r>
+        <w:t>table</w:t>
+      </w:r>
+      <w:r>
+        <w:t xml:space="preserve"> it can be seen that we can explain the first variable by 0 for 2</w:t>
+      </w:r>
+      <w:r>
+        <w:rPr>
+          <w:vertAlign w:val="superscript"/>
+        </w:rPr>
+        <w:t>nd</w:t>
+      </w:r>
+      <w:r>
+        <w:t xml:space="preserve"> and 0 for 3</w:t>
+      </w:r>
       <w:proofErr w:type="gramStart"/>
       <w:r>
-        <w:t>the table</w:t>
+        <w:rPr>
+          <w:vertAlign w:val="superscript"/>
+        </w:rPr>
+        <w:t>rd</w:t>
+      </w:r>
+      <w:r>
+        <w:t xml:space="preserve"> </w:t>
+      </w:r>
+      <w:r>
+        <w:t>,</w:t>
       </w:r>
       <w:proofErr w:type="gramEnd"/>
       <w:r>
-        <w:t xml:space="preserve"> it can be seen that we can explain the first variable by 0 for 2</w:t>
-      </w:r>
-      <w:r>
-        <w:rPr>
-          <w:vertAlign w:val="superscript"/>
-        </w:rPr>
-        <w:t>nd</w:t>
-      </w:r>
-      <w:r>
-        <w:t xml:space="preserve"> and 0 for 3</w:t>
-      </w:r>
-      <w:proofErr w:type="gramStart"/>
-      <w:r>
-        <w:rPr>
-          <w:vertAlign w:val="superscript"/>
-        </w:rPr>
-        <w:t>rd</w:t>
-      </w:r>
-      <w:r>
-        <w:t xml:space="preserve"> .</w:t>
-      </w:r>
-      <w:proofErr w:type="gramEnd"/>
-      <w:r>
-        <w:t xml:space="preserve"> </w:t>
-      </w:r>
-      <w:proofErr w:type="gramStart"/>
-      <w:r>
-        <w:t>So</w:t>
-      </w:r>
-      <w:proofErr w:type="gramEnd"/>
-      <w:r>
-        <w:t xml:space="preserve"> we can drop the first variable and values will be as below</w:t>
+        <w:t xml:space="preserve"> s</w:t>
+      </w:r>
+      <w:r>
+        <w:t>o we can drop the first variable and values will be as below</w:t>
       </w:r>
     </w:p>
     <w:tbl>
@@ -786,13 +890,7 @@
           </w:tcPr>
           <w:p>
             <w:r>
-              <w:t xml:space="preserve">Represents </w:t>
-            </w:r>
-            <w:r>
-              <w:t xml:space="preserve">second </w:t>
-            </w:r>
-            <w:r>
-              <w:t>variable</w:t>
+              <w:t>Represents second variable</w:t>
             </w:r>
           </w:p>
         </w:tc>
@@ -824,13 +922,7 @@
           </w:tcPr>
           <w:p>
             <w:r>
-              <w:t xml:space="preserve">Represents </w:t>
-            </w:r>
-            <w:r>
-              <w:t>third</w:t>
-            </w:r>
-            <w:r>
-              <w:t xml:space="preserve"> variable</w:t>
+              <w:t>Represents third variable</w:t>
             </w:r>
           </w:p>
         </w:tc>
@@ -841,11 +933,9 @@
       <w:r>
         <w:t xml:space="preserve">By this we can save </w:t>
       </w:r>
-      <w:proofErr w:type="gramStart"/>
-      <w:r>
-        <w:t>the time</w:t>
-      </w:r>
-      <w:proofErr w:type="gramEnd"/>
+      <w:r>
+        <w:t>time</w:t>
+      </w:r>
       <w:r>
         <w:t xml:space="preserve"> and make the model less complex.</w:t>
       </w:r>
@@ -864,6 +954,7 @@
     <w:p/>
     <w:p/>
     <w:p/>
+    <w:p/>
     <w:p>
       <w:pPr>
         <w:rPr>
@@ -877,14 +968,21 @@
           <w:bCs/>
         </w:rPr>
         <w:lastRenderedPageBreak/>
-        <w:t xml:space="preserve">Q. </w:t>
-      </w:r>
-      <w:r>
-        <w:rPr>
-          <w:b/>
-          <w:bCs/>
-        </w:rPr>
-        <w:t>Looking at the pair-plot among the numerical variables, which one has the highest correlation with the target variable?</w:t>
+        <w:t>Q</w:t>
+      </w:r>
+      <w:r>
+        <w:rPr>
+          <w:b/>
+          <w:bCs/>
+        </w:rPr>
+        <w:t>3</w:t>
+      </w:r>
+      <w:r>
+        <w:rPr>
+          <w:b/>
+          <w:bCs/>
+        </w:rPr>
+        <w:t>. Looking at the pair-plot among the numerical variables, which one has the highest correlation with the target variable?</w:t>
       </w:r>
     </w:p>
     <w:p>
@@ -894,6 +992,9 @@
     </w:p>
     <w:p>
       <w:r>
+        <w:rPr>
+          <w:noProof/>
+        </w:rPr>
         <w:drawing>
           <wp:inline distT="0" distB="0" distL="0" distR="0" wp14:anchorId="56265EF2" wp14:editId="66CC5671">
             <wp:extent cx="5943600" cy="5884545"/>
@@ -910,7 +1011,7 @@
                     <pic:cNvPicPr/>
                   </pic:nvPicPr>
                   <pic:blipFill>
-                    <a:blip r:embed="rId12"/>
+                    <a:blip r:embed="rId11"/>
                     <a:stretch>
                       <a:fillRect/>
                     </a:stretch>
@@ -935,29 +1036,23 @@
       <w:r>
         <w:t xml:space="preserve">It can be seen from the above </w:t>
       </w:r>
+      <w:r>
+        <w:t>pair plot</w:t>
+      </w:r>
+      <w:r>
+        <w:t xml:space="preserve">, the highest correlation is between </w:t>
+      </w:r>
       <w:proofErr w:type="spellStart"/>
-      <w:proofErr w:type="gramStart"/>
-      <w:r>
-        <w:t>pairplot</w:t>
+      <w:r>
+        <w:t>atemp</w:t>
       </w:r>
       <w:proofErr w:type="spellEnd"/>
-      <w:proofErr w:type="gramEnd"/>
-      <w:r>
-        <w:t xml:space="preserve">, the highest correlation is between </w:t>
-      </w:r>
-      <w:proofErr w:type="spellStart"/>
-      <w:r>
-        <w:t>atemp</w:t>
-      </w:r>
-      <w:proofErr w:type="spellEnd"/>
       <w:r>
         <w:t xml:space="preserve"> and temp, the data is almost matching which is </w:t>
       </w:r>
-      <w:proofErr w:type="gramStart"/>
-      <w:r>
-        <w:t>quite obvious</w:t>
-      </w:r>
-      <w:proofErr w:type="gramEnd"/>
+      <w:r>
+        <w:t>obvious</w:t>
+      </w:r>
       <w:r>
         <w:t xml:space="preserve"> as it is feeling temperature and real temperature. Feeling temperature is derived from the real temperature. </w:t>
       </w:r>
@@ -977,7 +1072,21 @@
           <w:bCs/>
         </w:rPr>
         <w:lastRenderedPageBreak/>
-        <w:t>Q. How did you validate the assumptions of Linear Regression after building the model on the training set?</w:t>
+        <w:t>Q</w:t>
+      </w:r>
+      <w:r>
+        <w:rPr>
+          <w:b/>
+          <w:bCs/>
+        </w:rPr>
+        <w:t>4</w:t>
+      </w:r>
+      <w:r>
+        <w:rPr>
+          <w:b/>
+          <w:bCs/>
+        </w:rPr>
+        <w:t>. How did you validate the assumptions of Linear Regression after building the model on the training set?</w:t>
       </w:r>
     </w:p>
     <w:p>
@@ -998,6 +1107,9 @@
     </w:p>
     <w:p>
       <w:r>
+        <w:rPr>
+          <w:noProof/>
+        </w:rPr>
         <w:drawing>
           <wp:inline distT="0" distB="0" distL="0" distR="0" wp14:anchorId="7B3310E3" wp14:editId="038D4B34">
             <wp:extent cx="3951027" cy="3404384"/>
@@ -1014,7 +1126,7 @@
                     <pic:cNvPicPr/>
                   </pic:nvPicPr>
                   <pic:blipFill>
-                    <a:blip r:embed="rId13"/>
+                    <a:blip r:embed="rId12"/>
                     <a:stretch>
                       <a:fillRect/>
                     </a:stretch>
@@ -1035,194 +1147,173 @@
         </w:drawing>
       </w:r>
     </w:p>
+    <w:p>
+      <w:pPr>
+        <w:rPr>
+          <w:b/>
+          <w:bCs/>
+        </w:rPr>
+      </w:pPr>
+      <w:r>
+        <w:rPr>
+          <w:b/>
+          <w:bCs/>
+        </w:rPr>
+        <w:t>Q</w:t>
+      </w:r>
+      <w:r>
+        <w:rPr>
+          <w:b/>
+          <w:bCs/>
+        </w:rPr>
+        <w:t>5</w:t>
+      </w:r>
+      <w:r>
+        <w:rPr>
+          <w:b/>
+          <w:bCs/>
+        </w:rPr>
+        <w:t xml:space="preserve">. Based on the final model, which are the top 3 features contributing significantly towards explaining the demand </w:t>
+      </w:r>
+      <w:proofErr w:type="gramStart"/>
+      <w:r>
+        <w:rPr>
+          <w:b/>
+          <w:bCs/>
+        </w:rPr>
+        <w:t>of</w:t>
+      </w:r>
+      <w:proofErr w:type="gramEnd"/>
+      <w:r>
+        <w:rPr>
+          <w:b/>
+          <w:bCs/>
+        </w:rPr>
+        <w:t xml:space="preserve"> the shared bikes?</w:t>
+      </w:r>
+    </w:p>
+    <w:p>
+      <w:r>
+        <w:t xml:space="preserve">The equation for the </w:t>
+      </w:r>
+      <w:r>
+        <w:t>Multilinear</w:t>
+      </w:r>
+      <w:r>
+        <w:t xml:space="preserve"> regression model is as below</w:t>
+      </w:r>
+      <w:r>
+        <w:t>,</w:t>
+      </w:r>
+      <w:r>
+        <w:t xml:space="preserve"> </w:t>
+      </w:r>
+    </w:p>
+    <w:p>
+      <w:r>
+        <w:t>Y</w:t>
+      </w:r>
+      <w:r>
+        <w:t>_</w:t>
+      </w:r>
+      <w:r>
+        <w:t>pred=0.2306+0.2476*Year+0.0622*weekday-0.1366*windspeed-0.0835WS2-0.3065*WS3+0.2664*summer+0.3369*fall+0.2604*winter</w:t>
+      </w:r>
+    </w:p>
+    <w:p>
+      <w:r>
+        <w:t xml:space="preserve">looking at the equation above top three features are as </w:t>
+      </w:r>
+      <w:proofErr w:type="gramStart"/>
+      <w:r>
+        <w:t>below</w:t>
+      </w:r>
+      <w:proofErr w:type="gramEnd"/>
+    </w:p>
+    <w:p>
+      <w:pPr>
+        <w:pStyle w:val="ListParagraph"/>
+        <w:numPr>
+          <w:ilvl w:val="0"/>
+          <w:numId w:val="1"/>
+        </w:numPr>
+      </w:pPr>
+      <w:r>
+        <w:t>Fall season (+</w:t>
+      </w:r>
+      <w:proofErr w:type="spellStart"/>
+      <w:r>
+        <w:t>ve</w:t>
+      </w:r>
+      <w:proofErr w:type="spellEnd"/>
+      <w:r>
+        <w:t xml:space="preserve"> impact on demand)</w:t>
+      </w:r>
+    </w:p>
+    <w:p>
+      <w:pPr>
+        <w:pStyle w:val="ListParagraph"/>
+        <w:numPr>
+          <w:ilvl w:val="0"/>
+          <w:numId w:val="1"/>
+        </w:numPr>
+      </w:pPr>
+      <w:r>
+        <w:t xml:space="preserve">Weathersituation3 </w:t>
+      </w:r>
+      <w:proofErr w:type="gramStart"/>
+      <w:r>
+        <w:t>i.e.</w:t>
+      </w:r>
+      <w:proofErr w:type="gramEnd"/>
+      <w:r>
+        <w:t xml:space="preserve"> Light Snow, Light Rain + Thunderstorm + Scattered clouds, Light Rain + Scattered clouds</w:t>
+      </w:r>
+      <w:r>
+        <w:t xml:space="preserve"> (-</w:t>
+      </w:r>
+      <w:proofErr w:type="spellStart"/>
+      <w:r>
+        <w:t>ve</w:t>
+      </w:r>
+      <w:proofErr w:type="spellEnd"/>
+      <w:r>
+        <w:t xml:space="preserve"> impact on demand)</w:t>
+      </w:r>
+    </w:p>
+    <w:p>
+      <w:pPr>
+        <w:pStyle w:val="ListParagraph"/>
+        <w:numPr>
+          <w:ilvl w:val="0"/>
+          <w:numId w:val="1"/>
+        </w:numPr>
+      </w:pPr>
+      <w:r>
+        <w:t>Summer season (+</w:t>
+      </w:r>
+      <w:proofErr w:type="spellStart"/>
+      <w:r>
+        <w:t>ve</w:t>
+      </w:r>
+      <w:proofErr w:type="spellEnd"/>
+      <w:r>
+        <w:t xml:space="preserve"> impact on demand)</w:t>
+      </w:r>
+    </w:p>
     <w:p/>
     <w:p/>
     <w:p/>
     <w:p/>
-    <w:p/>
-    <w:p/>
-    <w:p/>
-    <w:p/>
-    <w:p/>
-    <w:p/>
-    <w:p/>
-    <w:p/>
-    <w:p/>
-    <w:p>
-      <w:pPr>
-        <w:rPr>
-          <w:b/>
-          <w:bCs/>
-        </w:rPr>
-      </w:pPr>
-      <w:r>
-        <w:rPr>
-          <w:b/>
-          <w:bCs/>
-        </w:rPr>
-        <w:lastRenderedPageBreak/>
-        <w:t xml:space="preserve">Q. </w:t>
-      </w:r>
-      <w:r>
-        <w:rPr>
-          <w:b/>
-          <w:bCs/>
-        </w:rPr>
-        <w:t xml:space="preserve">Based on the final model, which are the top 3 features contributing significantly towards explaining the demand </w:t>
-      </w:r>
-      <w:proofErr w:type="gramStart"/>
-      <w:r>
-        <w:rPr>
-          <w:b/>
-          <w:bCs/>
-        </w:rPr>
-        <w:t>of</w:t>
-      </w:r>
-      <w:proofErr w:type="gramEnd"/>
-      <w:r>
-        <w:rPr>
-          <w:b/>
-          <w:bCs/>
-        </w:rPr>
-        <w:t xml:space="preserve"> the shared bikes?</w:t>
-      </w:r>
-    </w:p>
-    <w:p>
-      <w:r>
-        <w:t xml:space="preserve">The equation for the </w:t>
-      </w:r>
-      <w:proofErr w:type="spellStart"/>
-      <w:r>
-        <w:t>Mulitlinear</w:t>
-      </w:r>
-      <w:proofErr w:type="spellEnd"/>
-      <w:r>
-        <w:t xml:space="preserve"> regression model is as </w:t>
-      </w:r>
-      <w:proofErr w:type="gramStart"/>
-      <w:r>
-        <w:t>below</w:t>
-      </w:r>
-      <w:proofErr w:type="gramEnd"/>
-      <w:r>
-        <w:t xml:space="preserve"> </w:t>
-      </w:r>
-    </w:p>
-    <w:p>
-      <w:r>
-        <w:t>ypred=0.2306+0.2476*Year+0.0622*weekday-0.1366*windspeed-0.0835WS2-0.3065*WS3+0.2664*summer+0.3369*fall+0.2604*winter</w:t>
-      </w:r>
-    </w:p>
-    <w:p>
-      <w:r>
-        <w:t xml:space="preserve">looking at the equation above top three features are as </w:t>
-      </w:r>
-      <w:proofErr w:type="gramStart"/>
-      <w:r>
-        <w:t>below</w:t>
-      </w:r>
-      <w:proofErr w:type="gramEnd"/>
-    </w:p>
-    <w:p>
-      <w:pPr>
-        <w:pStyle w:val="ListParagraph"/>
-        <w:numPr>
-          <w:ilvl w:val="0"/>
-          <w:numId w:val="1"/>
-        </w:numPr>
-      </w:pPr>
-      <w:r>
-        <w:t>Fall season (+</w:t>
-      </w:r>
-      <w:proofErr w:type="spellStart"/>
-      <w:r>
-        <w:t>ve</w:t>
-      </w:r>
-      <w:proofErr w:type="spellEnd"/>
-      <w:r>
-        <w:t xml:space="preserve"> impact on demand)</w:t>
-      </w:r>
-    </w:p>
-    <w:p>
-      <w:pPr>
-        <w:pStyle w:val="ListParagraph"/>
-        <w:numPr>
-          <w:ilvl w:val="0"/>
-          <w:numId w:val="1"/>
-        </w:numPr>
-      </w:pPr>
-      <w:r>
-        <w:t xml:space="preserve">Weathersituation3 </w:t>
-      </w:r>
-      <w:proofErr w:type="gramStart"/>
-      <w:r>
-        <w:t>i.e.</w:t>
-      </w:r>
-      <w:proofErr w:type="gramEnd"/>
-      <w:r>
-        <w:t xml:space="preserve"> Light Snow, Light Rain + Thunderstorm + Scattered clouds, Light Rain + Scattered clouds</w:t>
-      </w:r>
-      <w:r>
-        <w:t xml:space="preserve"> </w:t>
-      </w:r>
-      <w:r>
-        <w:t>(</w:t>
-      </w:r>
-      <w:r>
-        <w:t>-</w:t>
-      </w:r>
-      <w:proofErr w:type="spellStart"/>
-      <w:r>
-        <w:t>ve</w:t>
-      </w:r>
-      <w:proofErr w:type="spellEnd"/>
-      <w:r>
-        <w:t xml:space="preserve"> impact on demand)</w:t>
-      </w:r>
-    </w:p>
-    <w:p>
-      <w:pPr>
-        <w:pStyle w:val="ListParagraph"/>
-        <w:numPr>
-          <w:ilvl w:val="0"/>
-          <w:numId w:val="1"/>
-        </w:numPr>
-      </w:pPr>
-      <w:r>
-        <w:t xml:space="preserve">Summer season </w:t>
-      </w:r>
-      <w:r>
-        <w:t>(+</w:t>
-      </w:r>
-      <w:proofErr w:type="spellStart"/>
-      <w:r>
-        <w:t>ve</w:t>
-      </w:r>
-      <w:proofErr w:type="spellEnd"/>
-      <w:r>
-        <w:t xml:space="preserve"> impact on demand)</w:t>
-      </w:r>
-    </w:p>
-    <w:p/>
-    <w:p/>
-    <w:p/>
-    <w:p/>
-    <w:p/>
-    <w:p/>
-    <w:p/>
-    <w:p/>
-    <w:p/>
-    <w:p/>
-    <w:p/>
-    <w:p/>
-    <w:p/>
-    <w:p/>
-    <w:p/>
-    <w:p/>
-    <w:p/>
-    <w:p/>
-    <w:p/>
-    <w:p/>
+    <w:p>
+      <w:pPr>
+        <w:rPr>
+          <w:b/>
+          <w:bCs/>
+          <w:u w:val="single"/>
+        </w:rPr>
+      </w:pPr>
+    </w:p>
     <w:p>
       <w:pPr>
         <w:rPr>
@@ -1253,29 +1344,51 @@
           <w:b/>
           <w:bCs/>
         </w:rPr>
-        <w:t xml:space="preserve">Q. </w:t>
-      </w:r>
-      <w:r>
-        <w:rPr>
-          <w:b/>
-          <w:bCs/>
-        </w:rPr>
-        <w:t>Explain the linear regression algorithm in detail.</w:t>
-      </w:r>
-    </w:p>
-    <w:p>
-      <w:r>
-        <w:t>Linear regression is a technique to predict the value of dependent variable with respect to one or more x variable based on available data set.</w:t>
-      </w:r>
-    </w:p>
-    <w:p>
+        <w:t>Q</w:t>
+      </w:r>
+      <w:r>
+        <w:rPr>
+          <w:b/>
+          <w:bCs/>
+        </w:rPr>
+        <w:t>1</w:t>
+      </w:r>
+      <w:r>
+        <w:rPr>
+          <w:b/>
+          <w:bCs/>
+        </w:rPr>
+        <w:t>. Explain the linear regression algorithm in detail.</w:t>
+      </w:r>
+    </w:p>
+    <w:p>
+      <w:r>
+        <w:t xml:space="preserve">Linear regression is a technique to predict the value of dependent </w:t>
+      </w:r>
       <w:proofErr w:type="gramStart"/>
       <w:r>
-        <w:t>Basically</w:t>
+        <w:t>variable</w:t>
       </w:r>
       <w:proofErr w:type="gramEnd"/>
       <w:r>
-        <w:t xml:space="preserve"> there are two types of linear regression</w:t>
+        <w:t xml:space="preserve"> with respect to one or more </w:t>
+      </w:r>
+      <w:r>
+        <w:t>independent</w:t>
+      </w:r>
+      <w:r>
+        <w:t xml:space="preserve"> variable based on available data set.</w:t>
+      </w:r>
+    </w:p>
+    <w:p>
+      <w:r>
+        <w:t>Basically,</w:t>
+      </w:r>
+      <w:r>
+        <w:t xml:space="preserve"> there are two types of linear </w:t>
+      </w:r>
+      <w:r>
+        <w:t>regression.</w:t>
       </w:r>
     </w:p>
     <w:p>
@@ -1289,11 +1402,9 @@
       <w:r>
         <w:t xml:space="preserve">Simple linear regression: in this y values are predicted only on one independent </w:t>
       </w:r>
-      <w:proofErr w:type="gramStart"/>
-      <w:r>
-        <w:t>variable</w:t>
-      </w:r>
-      <w:proofErr w:type="gramEnd"/>
+      <w:r>
+        <w:t>variable.</w:t>
+      </w:r>
     </w:p>
     <w:p>
       <w:pPr>
@@ -1309,46 +1420,167 @@
       <w:r>
         <w:t xml:space="preserve">on more than one independent </w:t>
       </w:r>
+      <w:r>
+        <w:t>variable.</w:t>
+      </w:r>
+    </w:p>
+    <w:p>
+      <w:r>
+        <w:t xml:space="preserve">The main aim of the linear regression is to best fit the line within the given spread of dependent and independent variable, so that the square of error terms = y prediction- y actual is minimum. </w:t>
+      </w:r>
+    </w:p>
+    <w:p>
+      <w:r>
+        <w:t xml:space="preserve">The equation of the linear regression </w:t>
+      </w:r>
       <w:proofErr w:type="gramStart"/>
       <w:r>
-        <w:t>variable</w:t>
+        <w:t>is</w:t>
       </w:r>
       <w:proofErr w:type="gramEnd"/>
     </w:p>
     <w:p>
       <w:r>
-        <w:t xml:space="preserve">The main aim of the linear regression is to best fit the line withing the given spread of dependent and independent variable, so that the square of error terms = y prediction- y actual is minimum. </w:t>
-      </w:r>
-    </w:p>
-    <w:p>
-      <w:r>
-        <w:t xml:space="preserve">The equation of the linear regression </w:t>
+        <w:t>Y=</w:t>
+      </w:r>
+      <w:r>
+        <w:rPr>
+          <w:rFonts w:cstheme="minorHAnsi"/>
+        </w:rPr>
+        <w:t>β</w:t>
+      </w:r>
+      <w:r>
+        <w:rPr>
+          <w:vertAlign w:val="subscript"/>
+        </w:rPr>
+        <w:t>0</w:t>
+      </w:r>
+      <w:r>
+        <w:t>+</w:t>
+      </w:r>
+      <w:r>
+        <w:rPr>
+          <w:rFonts w:cstheme="minorHAnsi"/>
+        </w:rPr>
+        <w:t>β</w:t>
+      </w:r>
+      <w:r>
+        <w:rPr>
+          <w:vertAlign w:val="subscript"/>
+        </w:rPr>
+        <w:t>1</w:t>
+      </w:r>
+      <w:r>
+        <w:t>*X</w:t>
+      </w:r>
+      <w:r>
+        <w:rPr>
+          <w:vertAlign w:val="subscript"/>
+        </w:rPr>
+        <w:t>1</w:t>
+      </w:r>
+      <w:r>
+        <w:t xml:space="preserve">+ </w:t>
+      </w:r>
+      <w:r>
+        <w:rPr>
+          <w:rFonts w:cstheme="minorHAnsi"/>
+        </w:rPr>
+        <w:t>β</w:t>
+      </w:r>
+      <w:r>
+        <w:rPr>
+          <w:vertAlign w:val="subscript"/>
+        </w:rPr>
+        <w:t>2</w:t>
+      </w:r>
+      <w:r>
+        <w:t>*X</w:t>
+      </w:r>
+      <w:r>
+        <w:rPr>
+          <w:vertAlign w:val="subscript"/>
+        </w:rPr>
+        <w:t>2</w:t>
+      </w:r>
+      <w:r>
+        <w:t>+…</w:t>
       </w:r>
       <w:proofErr w:type="gramStart"/>
       <w:r>
-        <w:t>is</w:t>
+        <w:t>…..</w:t>
       </w:r>
       <w:proofErr w:type="gramEnd"/>
-    </w:p>
-    <w:p>
-      <w:r>
-        <w:t>Y=</w:t>
+      <w:r>
+        <w:t>+</w:t>
       </w:r>
       <w:r>
         <w:rPr>
           <w:rFonts w:cstheme="minorHAnsi"/>
         </w:rPr>
+        <w:t xml:space="preserve"> </w:t>
+      </w:r>
+      <w:r>
+        <w:rPr>
+          <w:rFonts w:cstheme="minorHAnsi"/>
+        </w:rPr>
         <w:t>β</w:t>
       </w:r>
       <w:r>
         <w:rPr>
           <w:vertAlign w:val="subscript"/>
         </w:rPr>
+        <w:t>n</w:t>
+      </w:r>
+      <w:r>
+        <w:t>*</w:t>
+      </w:r>
+      <w:proofErr w:type="spellStart"/>
+      <w:r>
+        <w:t>X</w:t>
+      </w:r>
+      <w:r>
+        <w:rPr>
+          <w:vertAlign w:val="subscript"/>
+        </w:rPr>
+        <w:t>n</w:t>
+      </w:r>
+      <w:proofErr w:type="spellEnd"/>
+      <w:r>
+        <w:rPr>
+          <w:vertAlign w:val="subscript"/>
+        </w:rPr>
+        <w:t xml:space="preserve"> </w:t>
+      </w:r>
+    </w:p>
+    <w:p>
+      <w:proofErr w:type="gramStart"/>
+      <w:r>
+        <w:t>where</w:t>
+      </w:r>
+      <w:proofErr w:type="gramEnd"/>
+      <w:r>
+        <w:t>,</w:t>
+      </w:r>
+    </w:p>
+    <w:p>
+      <w:r>
+        <w:rPr>
+          <w:rFonts w:cstheme="minorHAnsi"/>
+        </w:rPr>
+        <w:t>β</w:t>
+      </w:r>
+      <w:r>
+        <w:rPr>
+          <w:vertAlign w:val="subscript"/>
+        </w:rPr>
         <w:t>0</w:t>
       </w:r>
       <w:r>
-        <w:t>+</w:t>
-      </w:r>
+        <w:t xml:space="preserve"> = intercept</w:t>
+      </w:r>
+    </w:p>
+    <w:p>
       <w:r>
         <w:rPr>
           <w:rFonts w:cstheme="minorHAnsi"/>
@@ -1362,194 +1594,74 @@
         <w:t>1</w:t>
       </w:r>
       <w:r>
-        <w:t>*X</w:t>
-      </w:r>
-      <w:r>
         <w:rPr>
           <w:vertAlign w:val="subscript"/>
         </w:rPr>
-        <w:t>1</w:t>
-      </w:r>
-      <w:r>
-        <w:t xml:space="preserve">+ </w:t>
+        <w:t>,</w:t>
       </w:r>
       <w:r>
         <w:rPr>
           <w:rFonts w:cstheme="minorHAnsi"/>
         </w:rPr>
+        <w:t xml:space="preserve"> </w:t>
+      </w:r>
+      <w:r>
+        <w:rPr>
+          <w:rFonts w:cstheme="minorHAnsi"/>
+        </w:rPr>
         <w:t>β</w:t>
       </w:r>
       <w:r>
         <w:rPr>
           <w:vertAlign w:val="subscript"/>
         </w:rPr>
-        <w:t>2</w:t>
-      </w:r>
-      <w:r>
-        <w:t>*X</w:t>
+        <w:t>2….</w:t>
+      </w:r>
+      <w:r>
+        <w:rPr>
+          <w:rFonts w:cstheme="minorHAnsi"/>
+        </w:rPr>
+        <w:t xml:space="preserve"> </w:t>
+      </w:r>
+      <w:proofErr w:type="spellStart"/>
+      <w:r>
+        <w:rPr>
+          <w:rFonts w:cstheme="minorHAnsi"/>
+        </w:rPr>
+        <w:t>Β</w:t>
       </w:r>
       <w:r>
         <w:rPr>
           <w:vertAlign w:val="subscript"/>
         </w:rPr>
-        <w:t>2</w:t>
-      </w:r>
-      <w:r>
-        <w:t>+…</w:t>
+        <w:t>n</w:t>
+      </w:r>
+      <w:proofErr w:type="spellEnd"/>
+      <w:r>
+        <w:rPr>
+          <w:vertAlign w:val="subscript"/>
+        </w:rPr>
+        <w:t xml:space="preserve"> </w:t>
+      </w:r>
+      <w:r>
+        <w:t>=Slope</w:t>
+      </w:r>
+    </w:p>
+    <w:p>
+      <w:r>
+        <w:t xml:space="preserve">Below are the steps which are to be followed to </w:t>
+      </w:r>
+      <w:r>
+        <w:t>build</w:t>
+      </w:r>
+      <w:r>
+        <w:t xml:space="preserve"> a linear regression </w:t>
       </w:r>
       <w:proofErr w:type="gramStart"/>
       <w:r>
-        <w:t>…..</w:t>
+        <w:t>model</w:t>
       </w:r>
       <w:proofErr w:type="gramEnd"/>
-      <w:r>
-        <w:t>+</w:t>
-      </w:r>
-      <w:r>
-        <w:rPr>
-          <w:rFonts w:cstheme="minorHAnsi"/>
-        </w:rPr>
-        <w:t xml:space="preserve"> </w:t>
-      </w:r>
-      <w:r>
-        <w:rPr>
-          <w:rFonts w:cstheme="minorHAnsi"/>
-        </w:rPr>
-        <w:t>β</w:t>
-      </w:r>
-      <w:r>
-        <w:rPr>
-          <w:vertAlign w:val="subscript"/>
-        </w:rPr>
-        <w:t>n</w:t>
-      </w:r>
-      <w:r>
-        <w:t>*</w:t>
-      </w:r>
-      <w:proofErr w:type="spellStart"/>
-      <w:r>
-        <w:t>X</w:t>
-      </w:r>
-      <w:r>
-        <w:rPr>
-          <w:vertAlign w:val="subscript"/>
-        </w:rPr>
-        <w:t>n</w:t>
-      </w:r>
-      <w:proofErr w:type="spellEnd"/>
-      <w:r>
-        <w:rPr>
-          <w:vertAlign w:val="subscript"/>
-        </w:rPr>
-        <w:t xml:space="preserve"> </w:t>
-      </w:r>
-    </w:p>
-    <w:p>
-      <w:proofErr w:type="gramStart"/>
-      <w:r>
-        <w:t>where</w:t>
-      </w:r>
-      <w:proofErr w:type="gramEnd"/>
-      <w:r>
-        <w:t>,</w:t>
-      </w:r>
-    </w:p>
-    <w:p>
-      <w:r>
-        <w:rPr>
-          <w:rFonts w:cstheme="minorHAnsi"/>
-        </w:rPr>
-        <w:t>β</w:t>
-      </w:r>
-      <w:r>
-        <w:rPr>
-          <w:vertAlign w:val="subscript"/>
-        </w:rPr>
-        <w:t>0</w:t>
-      </w:r>
-      <w:r>
-        <w:t xml:space="preserve"> = intercept</w:t>
-      </w:r>
-    </w:p>
-    <w:p>
-      <w:r>
-        <w:rPr>
-          <w:rFonts w:cstheme="minorHAnsi"/>
-        </w:rPr>
-        <w:t>β</w:t>
-      </w:r>
-      <w:r>
-        <w:rPr>
-          <w:vertAlign w:val="subscript"/>
-        </w:rPr>
-        <w:t>1</w:t>
-      </w:r>
-      <w:r>
-        <w:rPr>
-          <w:vertAlign w:val="subscript"/>
-        </w:rPr>
-        <w:t>,</w:t>
-      </w:r>
-      <w:r>
-        <w:rPr>
-          <w:rFonts w:cstheme="minorHAnsi"/>
-        </w:rPr>
-        <w:t xml:space="preserve"> </w:t>
-      </w:r>
-      <w:r>
-        <w:rPr>
-          <w:rFonts w:cstheme="minorHAnsi"/>
-        </w:rPr>
-        <w:t>β</w:t>
-      </w:r>
-      <w:r>
-        <w:rPr>
-          <w:vertAlign w:val="subscript"/>
-        </w:rPr>
-        <w:t>2….</w:t>
-      </w:r>
-      <w:r>
-        <w:rPr>
-          <w:rFonts w:cstheme="minorHAnsi"/>
-        </w:rPr>
-        <w:t xml:space="preserve"> </w:t>
-      </w:r>
-      <w:proofErr w:type="spellStart"/>
-      <w:r>
-        <w:rPr>
-          <w:rFonts w:cstheme="minorHAnsi"/>
-        </w:rPr>
-        <w:t>Β</w:t>
-      </w:r>
-      <w:r>
-        <w:rPr>
-          <w:vertAlign w:val="subscript"/>
-        </w:rPr>
-        <w:t>n</w:t>
-      </w:r>
-      <w:proofErr w:type="spellEnd"/>
-      <w:r>
-        <w:rPr>
-          <w:vertAlign w:val="subscript"/>
-        </w:rPr>
-        <w:t xml:space="preserve"> </w:t>
-      </w:r>
-      <w:r>
-        <w:t>=Slope</w:t>
-      </w:r>
-    </w:p>
-    <w:p>
-      <w:r>
-        <w:t xml:space="preserve">Below are the steps which are to be followed to </w:t>
-      </w:r>
-      <w:proofErr w:type="gramStart"/>
-      <w:r>
-        <w:t>built</w:t>
-      </w:r>
-      <w:proofErr w:type="gramEnd"/>
-      <w:r>
-        <w:t xml:space="preserve"> a linear regression model</w:t>
-      </w:r>
     </w:p>
     <w:p>
       <w:pPr>
@@ -1598,11 +1710,9 @@
       <w:r>
         <w:t xml:space="preserve">Understanding the data by using various commands such </w:t>
       </w:r>
-      <w:proofErr w:type="gramStart"/>
-      <w:r>
-        <w:t>as describe,</w:t>
-      </w:r>
-      <w:proofErr w:type="gramEnd"/>
+      <w:r>
+        <w:t>as describe</w:t>
+      </w:r>
       <w:r>
         <w:t xml:space="preserve"> info etc.</w:t>
       </w:r>
@@ -1615,19 +1725,15 @@
           <w:numId w:val="4"/>
         </w:numPr>
       </w:pPr>
-      <w:proofErr w:type="spellStart"/>
-      <w:r>
-        <w:t>Visualising</w:t>
-      </w:r>
-      <w:proofErr w:type="spellEnd"/>
+      <w:r>
+        <w:t>Visualizing</w:t>
+      </w:r>
       <w:r>
         <w:t xml:space="preserve"> the data by univariate and bivariate analysis and get insights into the </w:t>
       </w:r>
-      <w:proofErr w:type="gramStart"/>
-      <w:r>
-        <w:t>data</w:t>
-      </w:r>
-      <w:proofErr w:type="gramEnd"/>
+      <w:r>
+        <w:t>data.</w:t>
+      </w:r>
     </w:p>
     <w:p>
       <w:pPr>
@@ -1710,21 +1816,31 @@
         </w:numPr>
       </w:pPr>
       <w:r>
-        <w:t xml:space="preserve">For multiple linear model we can fit the line by finding which variables are significant for the model by observing P values, also dropping the variables which shows the multicollinearity among themselves </w:t>
+        <w:t xml:space="preserve">For multiple linear model we can fit the line by finding which variables are significant for the model by observing P values, also dropping the variables which </w:t>
+      </w:r>
+      <w:r>
+        <w:t>show</w:t>
+      </w:r>
+      <w:r>
+        <w:t xml:space="preserve"> the multicollinearity among themselves </w:t>
+      </w:r>
+      <w:r>
+        <w:t>i.e.,</w:t>
+      </w:r>
+      <w:r>
+        <w:t xml:space="preserve"> which are having VIF value&gt;5. This can be done </w:t>
       </w:r>
       <w:proofErr w:type="gramStart"/>
       <w:r>
-        <w:t>i.e.</w:t>
+        <w:t>manual</w:t>
       </w:r>
       <w:proofErr w:type="gramEnd"/>
       <w:r>
-        <w:t xml:space="preserve"> which are having VIF value&gt;5. This can be done manual, automated </w:t>
-      </w:r>
-      <w:proofErr w:type="gramStart"/>
-      <w:r>
-        <w:t>or</w:t>
-      </w:r>
-      <w:proofErr w:type="gramEnd"/>
+        <w:t xml:space="preserve">, automated </w:t>
+      </w:r>
+      <w:r>
+        <w:t>or by</w:t>
+      </w:r>
       <w:r>
         <w:t xml:space="preserve"> combination of both methods.</w:t>
       </w:r>
@@ -1776,11 +1892,9 @@
       <w:r>
         <w:t>Model can be evaluated by calculating R-</w:t>
       </w:r>
-      <w:proofErr w:type="spellStart"/>
-      <w:r>
-        <w:t>sqaure</w:t>
-      </w:r>
-      <w:proofErr w:type="spellEnd"/>
+      <w:r>
+        <w:t>squared</w:t>
+      </w:r>
       <w:r>
         <w:t xml:space="preserve"> </w:t>
       </w:r>
@@ -1799,7 +1913,19 @@
         </w:numPr>
       </w:pPr>
       <w:r>
-        <w:t>Testing the model on test data set checking the R-square value</w:t>
+        <w:t>Testing the model on test data set checking</w:t>
+      </w:r>
+      <w:r>
+        <w:t>,</w:t>
+      </w:r>
+      <w:r>
+        <w:t xml:space="preserve"> the R-square</w:t>
+      </w:r>
+      <w:r>
+        <w:t>d</w:t>
+      </w:r>
+      <w:r>
+        <w:t xml:space="preserve"> value</w:t>
       </w:r>
     </w:p>
     <w:p>
@@ -1814,17 +1940,32 @@
         <w:lastRenderedPageBreak/>
         <w:t xml:space="preserve">If there is </w:t>
       </w:r>
+      <w:r>
+        <w:t>not</w:t>
+      </w:r>
+      <w:r>
+        <w:t xml:space="preserve"> </w:t>
+      </w:r>
+      <w:r>
+        <w:t>significant</w:t>
+      </w:r>
+      <w:r>
+        <w:t xml:space="preserve"> difference in </w:t>
+      </w:r>
+      <w:r>
+        <w:t xml:space="preserve">both R square </w:t>
+      </w:r>
+      <w:r>
+        <w:t>values,</w:t>
+      </w:r>
+      <w:r>
+        <w:t xml:space="preserve"> then we can say that our model working </w:t>
+      </w:r>
       <w:proofErr w:type="gramStart"/>
       <w:r>
-        <w:t>no</w:t>
+        <w:t>well</w:t>
       </w:r>
       <w:proofErr w:type="gramEnd"/>
-      <w:r>
-        <w:t xml:space="preserve"> much difference in </w:t>
-      </w:r>
-      <w:r>
-        <w:t>both R square values then we can say that our model working well</w:t>
-      </w:r>
     </w:p>
     <w:p>
       <w:pPr>
@@ -1844,7 +1985,13 @@
         <w:ind w:left="0"/>
       </w:pPr>
       <w:r>
-        <w:t xml:space="preserve">Q. </w:t>
+        <w:t>Q</w:t>
+      </w:r>
+      <w:r>
+        <w:t>2</w:t>
+      </w:r>
+      <w:r>
+        <w:t xml:space="preserve">. </w:t>
       </w:r>
       <w:r>
         <w:rPr>
@@ -1860,13 +2007,19 @@
         <w:ind w:left="0"/>
       </w:pPr>
       <w:r>
-        <w:t xml:space="preserve">Anscombe’s quartet is four datasets which are identical in statistical properties but visually are different. This tells us the importance of visualizing the data. In </w:t>
-      </w:r>
-      <w:r>
-        <w:t>Anscombe’s quartet</w:t>
-      </w:r>
-      <w:r>
-        <w:t xml:space="preserve"> for four different data set the mean, variance and correlation coefficient is exactly same for all the models. But after plotting the variables the following patterns has been observed</w:t>
+        <w:t>Anscombe’s quartet is four datasets which are identical in statistical properties but visually are different. This tells us the importance of visualizing the data. In Anscombe’s quartet</w:t>
+      </w:r>
+      <w:r>
+        <w:t>,</w:t>
+      </w:r>
+      <w:r>
+        <w:t xml:space="preserve"> for four different data </w:t>
+      </w:r>
+      <w:r>
+        <w:t>sets</w:t>
+      </w:r>
+      <w:r>
+        <w:t xml:space="preserve"> the mean, variance and correlation coefficient is exactly same for all the models. But after plotting the variables the following patterns has been observed</w:t>
       </w:r>
     </w:p>
     <w:p>
@@ -1875,6 +2028,9 @@
         <w:ind w:left="0"/>
       </w:pPr>
       <w:r>
+        <w:rPr>
+          <w:noProof/>
+        </w:rPr>
         <w:drawing>
           <wp:inline distT="0" distB="0" distL="0" distR="0" wp14:anchorId="439AC989" wp14:editId="24327346">
             <wp:extent cx="4953691" cy="2648320"/>
@@ -1891,7 +2047,7 @@
                     <pic:cNvPicPr/>
                   </pic:nvPicPr>
                   <pic:blipFill>
-                    <a:blip r:embed="rId14"/>
+                    <a:blip r:embed="rId13"/>
                     <a:stretch>
                       <a:fillRect/>
                     </a:stretch>
@@ -1921,18 +2077,135 @@
     <w:p>
       <w:pPr>
         <w:pStyle w:val="ListParagraph"/>
+        <w:numPr>
+          <w:ilvl w:val="0"/>
+          <w:numId w:val="7"/>
+        </w:numPr>
+      </w:pPr>
+      <w:r>
+        <w:t xml:space="preserve">In </w:t>
+      </w:r>
+      <w:r>
+        <w:t>the first</w:t>
+      </w:r>
+      <w:r>
+        <w:t xml:space="preserve"> graph</w:t>
+      </w:r>
+      <w:r>
+        <w:t>,</w:t>
+      </w:r>
+      <w:r>
+        <w:t xml:space="preserve"> it can be </w:t>
+      </w:r>
+      <w:r>
+        <w:t>observed</w:t>
+      </w:r>
+      <w:r>
+        <w:t xml:space="preserve"> that the data is </w:t>
+      </w:r>
+      <w:r>
+        <w:t>scattered,</w:t>
+      </w:r>
+      <w:r>
+        <w:t xml:space="preserve"> and which </w:t>
+      </w:r>
+      <w:r>
+        <w:t>is explained</w:t>
+      </w:r>
+      <w:r>
+        <w:t xml:space="preserve"> greatly by Linear </w:t>
+      </w:r>
+      <w:r>
+        <w:t>model.</w:t>
+      </w:r>
+    </w:p>
+    <w:p>
+      <w:pPr>
+        <w:pStyle w:val="ListParagraph"/>
+        <w:numPr>
+          <w:ilvl w:val="0"/>
+          <w:numId w:val="7"/>
+        </w:numPr>
+      </w:pPr>
+      <w:r>
+        <w:t xml:space="preserve">In </w:t>
+      </w:r>
+      <w:r>
+        <w:t>the second</w:t>
+      </w:r>
+      <w:r>
+        <w:t xml:space="preserve"> graph</w:t>
+      </w:r>
+      <w:r>
+        <w:t>,</w:t>
+      </w:r>
+      <w:r>
+        <w:t xml:space="preserve"> </w:t>
+      </w:r>
+      <w:r>
+        <w:t xml:space="preserve">it can be observed that the data </w:t>
+      </w:r>
+      <w:r>
+        <w:t xml:space="preserve">is </w:t>
+      </w:r>
+      <w:r>
+        <w:t>nonlinear</w:t>
+      </w:r>
+      <w:r>
+        <w:t xml:space="preserve"> and linear regression line is not a good choice </w:t>
+      </w:r>
+      <w:r>
+        <w:t>here.</w:t>
+      </w:r>
+    </w:p>
+    <w:p>
+      <w:pPr>
+        <w:pStyle w:val="ListParagraph"/>
+        <w:numPr>
+          <w:ilvl w:val="0"/>
+          <w:numId w:val="7"/>
+        </w:numPr>
+      </w:pPr>
+      <w:r>
+        <w:t>In third graph there is outlier which can not be explained by linear model</w:t>
+      </w:r>
+    </w:p>
+    <w:p>
+      <w:pPr>
+        <w:pStyle w:val="ListParagraph"/>
+        <w:numPr>
+          <w:ilvl w:val="0"/>
+          <w:numId w:val="7"/>
+        </w:numPr>
+      </w:pPr>
+      <w:r>
+        <w:t xml:space="preserve">In </w:t>
+      </w:r>
+      <w:r>
+        <w:t>the fourth</w:t>
+      </w:r>
+      <w:r>
+        <w:t xml:space="preserve"> graph x value is same and y values are different and one outlier is there, which can not be explained by linear model</w:t>
+      </w:r>
+      <w:r>
+        <w:t>.</w:t>
+      </w:r>
+    </w:p>
+    <w:p>
+      <w:pPr>
+        <w:pStyle w:val="ListParagraph"/>
         <w:ind w:left="0"/>
       </w:pPr>
       <w:r>
-        <w:t xml:space="preserve">In first graph it can be seen that the data is </w:t>
+        <w:t xml:space="preserve">By </w:t>
       </w:r>
       <w:proofErr w:type="gramStart"/>
       <w:r>
-        <w:t>scattered</w:t>
+        <w:t>above</w:t>
       </w:r>
       <w:proofErr w:type="gramEnd"/>
       <w:r>
-        <w:t xml:space="preserve"> and which explained greatly by Linear model</w:t>
+        <w:t xml:space="preserve"> observation it can be concluded that data visualization is very important before building the model.</w:t>
       </w:r>
     </w:p>
     <w:p>
@@ -1940,16 +2213,165 @@
         <w:pStyle w:val="ListParagraph"/>
         <w:ind w:left="0"/>
       </w:pPr>
-      <w:r>
-        <w:t xml:space="preserve">In second graph it can be seen that data is </w:t>
+    </w:p>
+    <w:p>
+      <w:pPr>
+        <w:pStyle w:val="ListParagraph"/>
+        <w:ind w:left="0"/>
+      </w:pPr>
+    </w:p>
+    <w:p>
+      <w:pPr>
+        <w:pStyle w:val="ListParagraph"/>
+        <w:ind w:left="0"/>
+      </w:pPr>
+    </w:p>
+    <w:p>
+      <w:pPr>
+        <w:pStyle w:val="ListParagraph"/>
+        <w:ind w:left="0"/>
+      </w:pPr>
+    </w:p>
+    <w:p>
+      <w:pPr>
+        <w:pStyle w:val="ListParagraph"/>
+        <w:ind w:left="0"/>
+      </w:pPr>
+    </w:p>
+    <w:p>
+      <w:pPr>
+        <w:pStyle w:val="ListParagraph"/>
+        <w:ind w:left="0"/>
+      </w:pPr>
+    </w:p>
+    <w:p>
+      <w:pPr>
+        <w:pStyle w:val="ListParagraph"/>
+        <w:ind w:left="0"/>
+      </w:pPr>
+    </w:p>
+    <w:p>
+      <w:pPr>
+        <w:pStyle w:val="ListParagraph"/>
+        <w:ind w:left="0"/>
+      </w:pPr>
+    </w:p>
+    <w:p>
+      <w:pPr>
+        <w:pStyle w:val="ListParagraph"/>
+        <w:ind w:left="0"/>
+      </w:pPr>
+    </w:p>
+    <w:p>
+      <w:pPr>
+        <w:pStyle w:val="ListParagraph"/>
+        <w:ind w:left="0"/>
+      </w:pPr>
+    </w:p>
+    <w:p>
+      <w:pPr>
+        <w:pStyle w:val="ListParagraph"/>
+        <w:ind w:left="0"/>
+      </w:pPr>
+    </w:p>
+    <w:p>
+      <w:pPr>
+        <w:pStyle w:val="ListParagraph"/>
+        <w:ind w:left="0"/>
+      </w:pPr>
+    </w:p>
+    <w:p>
+      <w:pPr>
+        <w:pStyle w:val="ListParagraph"/>
+        <w:ind w:left="0"/>
+      </w:pPr>
+    </w:p>
+    <w:p>
+      <w:pPr>
+        <w:pStyle w:val="ListParagraph"/>
+        <w:ind w:left="0"/>
+      </w:pPr>
+    </w:p>
+    <w:p>
+      <w:pPr>
+        <w:pStyle w:val="ListParagraph"/>
+        <w:ind w:left="0"/>
+        <w:rPr>
+          <w:b/>
+          <w:bCs/>
+        </w:rPr>
+      </w:pPr>
+      <w:r>
+        <w:rPr>
+          <w:b/>
+          <w:bCs/>
+        </w:rPr>
+        <w:t>Q</w:t>
+      </w:r>
+      <w:r>
+        <w:rPr>
+          <w:b/>
+          <w:bCs/>
+        </w:rPr>
+        <w:t>3</w:t>
+      </w:r>
+      <w:r>
+        <w:rPr>
+          <w:b/>
+          <w:bCs/>
+        </w:rPr>
+        <w:t>. What is Pearson’s R?</w:t>
+      </w:r>
+    </w:p>
+    <w:p>
+      <w:pPr>
+        <w:pStyle w:val="ListParagraph"/>
+        <w:ind w:left="0"/>
+        <w:rPr>
+          <w:b/>
+          <w:bCs/>
+        </w:rPr>
+      </w:pPr>
+    </w:p>
+    <w:p>
+      <w:pPr>
+        <w:pStyle w:val="ListParagraph"/>
+        <w:ind w:left="0"/>
+      </w:pPr>
+      <w:r>
+        <w:t>Pearson’s R is nothing but the correlation coefficient. It explains the linear correlation between two variables. The value of Pearson’s R lies between -1 to +1. -</w:t>
+      </w:r>
+      <w:proofErr w:type="spellStart"/>
+      <w:r>
+        <w:t>ve</w:t>
+      </w:r>
+      <w:proofErr w:type="spellEnd"/>
+      <w:r>
+        <w:t xml:space="preserve"> Value indicated negative correlation between </w:t>
+      </w:r>
+      <w:r>
+        <w:t>variables and +</w:t>
+      </w:r>
+      <w:proofErr w:type="spellStart"/>
+      <w:r>
+        <w:t>ve</w:t>
+      </w:r>
+      <w:proofErr w:type="spellEnd"/>
+      <w:r>
+        <w:t xml:space="preserve"> value indicated positive correlation between the variables. </w:t>
       </w:r>
       <w:proofErr w:type="gramStart"/>
       <w:r>
-        <w:t>non linear</w:t>
+        <w:t>Lower</w:t>
       </w:r>
       <w:proofErr w:type="gramEnd"/>
       <w:r>
-        <w:t xml:space="preserve"> and linear regression line is not a good choice here</w:t>
+        <w:t xml:space="preserve"> the absolute value of R, lower is the linear relation between the variables. </w:t>
+      </w:r>
+    </w:p>
+    <w:p>
+      <w:r>
+        <w:t>Pearson’s r is calculated by dividing the covariance of the two variables by the product of their standard deviations. The formula for Pearson’s r is:</w:t>
       </w:r>
     </w:p>
     <w:p>
@@ -1958,7 +2380,39 @@
         <w:ind w:left="0"/>
       </w:pPr>
       <w:r>
-        <w:t>In third graph there is outlier which can not be explained by linear model</w:t>
+        <w:t xml:space="preserve">r = </w:t>
+      </w:r>
+      <w:proofErr w:type="gramStart"/>
+      <w:r>
+        <w:t>( Σ</w:t>
+      </w:r>
+      <w:proofErr w:type="gramEnd"/>
+      <w:r>
+        <w:t xml:space="preserve"> (xi - x) * (</w:t>
+      </w:r>
+      <w:proofErr w:type="spellStart"/>
+      <w:r>
+        <w:t>yi</w:t>
+      </w:r>
+      <w:proofErr w:type="spellEnd"/>
+      <w:r>
+        <w:t xml:space="preserve"> - y) ) / ( (n-1) * </w:t>
+      </w:r>
+      <w:proofErr w:type="spellStart"/>
+      <w:r>
+        <w:t>sx</w:t>
+      </w:r>
+      <w:proofErr w:type="spellEnd"/>
+      <w:r>
+        <w:t xml:space="preserve"> * </w:t>
+      </w:r>
+      <w:proofErr w:type="spellStart"/>
+      <w:r>
+        <w:t>sy</w:t>
+      </w:r>
+      <w:proofErr w:type="spellEnd"/>
+      <w:r>
+        <w:t xml:space="preserve"> )</w:t>
       </w:r>
     </w:p>
     <w:p>
@@ -1967,16 +2421,72 @@
         <w:ind w:left="0"/>
       </w:pPr>
       <w:r>
-        <w:t xml:space="preserve">In </w:t>
+        <w:t xml:space="preserve">where xi and </w:t>
+      </w:r>
+      <w:proofErr w:type="spellStart"/>
+      <w:r>
+        <w:t>yi</w:t>
+      </w:r>
+      <w:proofErr w:type="spellEnd"/>
+      <w:r>
+        <w:t xml:space="preserve"> are the values of the two variables, x and y are their means, </w:t>
+      </w:r>
+      <w:proofErr w:type="spellStart"/>
+      <w:r>
+        <w:t>sx</w:t>
+      </w:r>
+      <w:proofErr w:type="spellEnd"/>
+      <w:r>
+        <w:t xml:space="preserve"> and </w:t>
+      </w:r>
+      <w:proofErr w:type="spellStart"/>
+      <w:r>
+        <w:t>sy</w:t>
+      </w:r>
+      <w:proofErr w:type="spellEnd"/>
+      <w:r>
+        <w:t xml:space="preserve"> are their standard deviations, and n is the sample size.</w:t>
+      </w:r>
+    </w:p>
+    <w:p>
+      <w:pPr>
+        <w:pStyle w:val="ListParagraph"/>
+        <w:ind w:left="0"/>
+      </w:pPr>
+    </w:p>
+    <w:p>
+      <w:pPr>
+        <w:pStyle w:val="ListParagraph"/>
+        <w:ind w:left="0"/>
+      </w:pPr>
+      <w:r>
+        <w:t xml:space="preserve">Pearson’s R only measures the linearity between the </w:t>
+      </w:r>
+      <w:r>
+        <w:t>data,</w:t>
+      </w:r>
+      <w:r>
+        <w:t xml:space="preserve"> and it does not explain </w:t>
       </w:r>
       <w:proofErr w:type="gramStart"/>
       <w:r>
-        <w:t>fourth</w:t>
+        <w:t>non linearity</w:t>
       </w:r>
       <w:proofErr w:type="gramEnd"/>
       <w:r>
-        <w:t xml:space="preserve"> graph x value is same and y values are different and one outlier is there, which can not be explained by linear model</w:t>
-      </w:r>
+        <w:t xml:space="preserve">. It is also sensitive to </w:t>
+      </w:r>
+      <w:r>
+        <w:t>outliers</w:t>
+      </w:r>
+      <w:r>
+        <w:t xml:space="preserve"> and can be affected by distribution of </w:t>
+      </w:r>
+      <w:proofErr w:type="gramStart"/>
+      <w:r>
+        <w:t>the data</w:t>
+      </w:r>
+      <w:proofErr w:type="gramEnd"/>
       <w:r>
         <w:t>.</w:t>
       </w:r>
@@ -1991,12 +2501,41 @@
       <w:pPr>
         <w:pStyle w:val="ListParagraph"/>
         <w:ind w:left="0"/>
-      </w:pPr>
+        <w:rPr>
+          <w:b/>
+          <w:bCs/>
+        </w:rPr>
+      </w:pPr>
+      <w:r>
+        <w:rPr>
+          <w:b/>
+          <w:bCs/>
+        </w:rPr>
+        <w:t>Q</w:t>
+      </w:r>
+      <w:r>
+        <w:rPr>
+          <w:b/>
+          <w:bCs/>
+        </w:rPr>
+        <w:t>4</w:t>
+      </w:r>
+      <w:r>
+        <w:rPr>
+          <w:b/>
+          <w:bCs/>
+        </w:rPr>
+        <w:t>. What is scaling? Why is scaling performed? What is the difference between normalized scaling and standardized scaling?</w:t>
+      </w:r>
     </w:p>
     <w:p>
       <w:pPr>
         <w:pStyle w:val="ListParagraph"/>
         <w:ind w:left="0"/>
+        <w:rPr>
+          <w:b/>
+          <w:bCs/>
+        </w:rPr>
       </w:pPr>
     </w:p>
     <w:p>
@@ -2004,6 +2543,9 @@
         <w:pStyle w:val="ListParagraph"/>
         <w:ind w:left="0"/>
       </w:pPr>
+      <w:r>
+        <w:t>Scaling is a term in which all the variables are brought to one scale so that they can be easily understood and explained.</w:t>
+      </w:r>
     </w:p>
     <w:p>
       <w:pPr>
@@ -2016,6 +2558,36 @@
         <w:pStyle w:val="ListParagraph"/>
         <w:ind w:left="0"/>
       </w:pPr>
+      <w:r>
+        <w:t>Consider a</w:t>
+      </w:r>
+      <w:r>
+        <w:t>n</w:t>
+      </w:r>
+      <w:r>
+        <w:t xml:space="preserve"> example in which two variables have different units </w:t>
+      </w:r>
+      <w:r>
+        <w:t>e.g.,</w:t>
+      </w:r>
+      <w:r>
+        <w:t xml:space="preserve"> Area in feet and area in meter</w:t>
+      </w:r>
+      <w:r>
+        <w:t xml:space="preserve">, now fitting the linear model with these two variables will have different values of slope coefficient as the unit is different. Now consider this for more than two variables which </w:t>
+      </w:r>
+      <w:r>
+        <w:t>are</w:t>
+      </w:r>
+      <w:r>
+        <w:t xml:space="preserve"> very different from each other. </w:t>
+      </w:r>
+      <w:r>
+        <w:t>So,</w:t>
+      </w:r>
+      <w:r>
+        <w:t xml:space="preserve"> to explain and understand the model correctly it is wise to do the scaling and bring it to one scale.</w:t>
+      </w:r>
     </w:p>
     <w:p>
       <w:pPr>
@@ -2028,337 +2600,14 @@
         <w:pStyle w:val="ListParagraph"/>
         <w:ind w:left="0"/>
       </w:pPr>
-    </w:p>
-    <w:p>
-      <w:pPr>
-        <w:pStyle w:val="ListParagraph"/>
-        <w:ind w:left="0"/>
-      </w:pPr>
-    </w:p>
-    <w:p>
-      <w:pPr>
-        <w:pStyle w:val="ListParagraph"/>
-        <w:ind w:left="0"/>
-      </w:pPr>
-    </w:p>
-    <w:p>
-      <w:pPr>
-        <w:pStyle w:val="ListParagraph"/>
-        <w:ind w:left="0"/>
-      </w:pPr>
-    </w:p>
-    <w:p>
-      <w:pPr>
-        <w:pStyle w:val="ListParagraph"/>
-        <w:ind w:left="0"/>
-      </w:pPr>
-    </w:p>
-    <w:p>
-      <w:pPr>
-        <w:pStyle w:val="ListParagraph"/>
-        <w:ind w:left="0"/>
-      </w:pPr>
-    </w:p>
-    <w:p>
-      <w:pPr>
-        <w:pStyle w:val="ListParagraph"/>
-        <w:ind w:left="0"/>
-      </w:pPr>
-    </w:p>
-    <w:p>
-      <w:pPr>
-        <w:pStyle w:val="ListParagraph"/>
-        <w:ind w:left="0"/>
-      </w:pPr>
-    </w:p>
-    <w:p>
-      <w:pPr>
-        <w:pStyle w:val="ListParagraph"/>
-        <w:ind w:left="0"/>
-        <w:rPr>
-          <w:b/>
-          <w:bCs/>
-        </w:rPr>
-      </w:pPr>
-      <w:r>
-        <w:rPr>
-          <w:b/>
-          <w:bCs/>
-        </w:rPr>
-        <w:lastRenderedPageBreak/>
-        <w:t xml:space="preserve">Q. </w:t>
-      </w:r>
-      <w:r>
-        <w:rPr>
-          <w:b/>
-          <w:bCs/>
-        </w:rPr>
-        <w:t>What is Pearson’s R?</w:t>
-      </w:r>
-    </w:p>
-    <w:p>
-      <w:pPr>
-        <w:pStyle w:val="ListParagraph"/>
-        <w:ind w:left="0"/>
-        <w:rPr>
-          <w:b/>
-          <w:bCs/>
-        </w:rPr>
-      </w:pPr>
-    </w:p>
-    <w:p>
-      <w:pPr>
-        <w:pStyle w:val="ListParagraph"/>
-        <w:ind w:left="0"/>
-      </w:pPr>
-      <w:r>
-        <w:t>Pearson’s R is nothing but the correlation coefficient. It explains the linear correlation between two variables. The value of Pearson’s R lies between -1 to +1. -</w:t>
-      </w:r>
-      <w:proofErr w:type="spellStart"/>
-      <w:r>
-        <w:t>ve</w:t>
-      </w:r>
-      <w:proofErr w:type="spellEnd"/>
-      <w:r>
-        <w:t xml:space="preserve"> Value indicated negative correlation between </w:t>
-      </w:r>
-      <w:r>
-        <w:t>variables and +</w:t>
-      </w:r>
-      <w:proofErr w:type="spellStart"/>
-      <w:r>
-        <w:t>ve</w:t>
-      </w:r>
-      <w:proofErr w:type="spellEnd"/>
-      <w:r>
-        <w:t xml:space="preserve"> value indicated positive correlation between the variables. </w:t>
-      </w:r>
-      <w:proofErr w:type="gramStart"/>
-      <w:r>
-        <w:t>Lower</w:t>
-      </w:r>
-      <w:proofErr w:type="gramEnd"/>
-      <w:r>
-        <w:t xml:space="preserve"> the absolute value of R, lower is the linear relation between the variables. </w:t>
-      </w:r>
-    </w:p>
-    <w:p>
-      <w:r>
-        <w:t>Pearson’s r is calculated by dividing the covariance of the two variables by the product of their standard deviations. The formula for Pearson’s r is:</w:t>
-      </w:r>
-    </w:p>
-    <w:p>
-      <w:pPr>
-        <w:pStyle w:val="ListParagraph"/>
-        <w:ind w:left="0"/>
-      </w:pPr>
-      <w:r>
-        <w:t xml:space="preserve">r = </w:t>
-      </w:r>
-      <w:proofErr w:type="gramStart"/>
-      <w:r>
-        <w:t>( Σ</w:t>
-      </w:r>
-      <w:proofErr w:type="gramEnd"/>
-      <w:r>
-        <w:t xml:space="preserve"> (xi - x) * (</w:t>
-      </w:r>
-      <w:proofErr w:type="spellStart"/>
-      <w:r>
-        <w:t>yi</w:t>
-      </w:r>
-      <w:proofErr w:type="spellEnd"/>
-      <w:r>
-        <w:t xml:space="preserve"> - y) ) / ( (n-1) * </w:t>
-      </w:r>
-      <w:proofErr w:type="spellStart"/>
-      <w:r>
-        <w:t>sx</w:t>
-      </w:r>
-      <w:proofErr w:type="spellEnd"/>
-      <w:r>
-        <w:t xml:space="preserve"> * </w:t>
-      </w:r>
-      <w:proofErr w:type="spellStart"/>
-      <w:r>
-        <w:t>sy</w:t>
-      </w:r>
-      <w:proofErr w:type="spellEnd"/>
-      <w:r>
-        <w:t xml:space="preserve"> )</w:t>
-      </w:r>
-    </w:p>
-    <w:p>
-      <w:pPr>
-        <w:pStyle w:val="ListParagraph"/>
-        <w:ind w:left="0"/>
-      </w:pPr>
-      <w:r>
-        <w:t xml:space="preserve">where xi and </w:t>
-      </w:r>
-      <w:proofErr w:type="spellStart"/>
-      <w:r>
-        <w:t>yi</w:t>
-      </w:r>
-      <w:proofErr w:type="spellEnd"/>
-      <w:r>
-        <w:t xml:space="preserve"> are the values of the two variables, x and y are their means, </w:t>
-      </w:r>
-      <w:proofErr w:type="spellStart"/>
-      <w:r>
-        <w:t>sx</w:t>
-      </w:r>
-      <w:proofErr w:type="spellEnd"/>
-      <w:r>
-        <w:t xml:space="preserve"> and </w:t>
-      </w:r>
-      <w:proofErr w:type="spellStart"/>
-      <w:r>
-        <w:t>sy</w:t>
-      </w:r>
-      <w:proofErr w:type="spellEnd"/>
-      <w:r>
-        <w:t xml:space="preserve"> are their standard deviations, and n is the sample size.</w:t>
-      </w:r>
-    </w:p>
-    <w:p>
-      <w:pPr>
-        <w:pStyle w:val="ListParagraph"/>
-        <w:ind w:left="0"/>
-      </w:pPr>
-    </w:p>
-    <w:p>
-      <w:pPr>
-        <w:pStyle w:val="ListParagraph"/>
-        <w:ind w:left="0"/>
-      </w:pPr>
-      <w:r>
-        <w:t xml:space="preserve">Pearson’s R only measures the linearity between the </w:t>
-      </w:r>
-      <w:proofErr w:type="gramStart"/>
-      <w:r>
-        <w:t>data</w:t>
-      </w:r>
-      <w:proofErr w:type="gramEnd"/>
-      <w:r>
-        <w:t xml:space="preserve"> and it does not explain non linearity. It is also sensitive to </w:t>
-      </w:r>
-      <w:proofErr w:type="gramStart"/>
-      <w:r>
-        <w:t>outlier</w:t>
-      </w:r>
-      <w:proofErr w:type="gramEnd"/>
-      <w:r>
-        <w:t xml:space="preserve"> and can be affected by distribution of the data</w:t>
-      </w:r>
-      <w:r>
-        <w:t>.</w:t>
-      </w:r>
-    </w:p>
-    <w:p>
-      <w:pPr>
-        <w:pStyle w:val="ListParagraph"/>
-        <w:ind w:left="0"/>
-      </w:pPr>
-    </w:p>
-    <w:p>
-      <w:pPr>
-        <w:pStyle w:val="ListParagraph"/>
-        <w:ind w:left="0"/>
-        <w:rPr>
-          <w:b/>
-          <w:bCs/>
-        </w:rPr>
-      </w:pPr>
-      <w:r>
-        <w:rPr>
-          <w:b/>
-          <w:bCs/>
-        </w:rPr>
-        <w:t xml:space="preserve">Q. </w:t>
-      </w:r>
-      <w:r>
-        <w:rPr>
-          <w:b/>
-          <w:bCs/>
-        </w:rPr>
-        <w:t>What is scaling? Why is scaling performed? What is the difference between normalized scaling and standardized scaling?</w:t>
-      </w:r>
-    </w:p>
-    <w:p>
-      <w:pPr>
-        <w:pStyle w:val="ListParagraph"/>
-        <w:ind w:left="0"/>
-        <w:rPr>
-          <w:b/>
-          <w:bCs/>
-        </w:rPr>
-      </w:pPr>
-    </w:p>
-    <w:p>
-      <w:pPr>
-        <w:pStyle w:val="ListParagraph"/>
-        <w:ind w:left="0"/>
-      </w:pPr>
-      <w:r>
-        <w:t>Scaling is a term in which all the variables are brought to one scale so that they can be easily understood and explained.</w:t>
-      </w:r>
-    </w:p>
-    <w:p>
-      <w:pPr>
-        <w:pStyle w:val="ListParagraph"/>
-        <w:ind w:left="0"/>
-      </w:pPr>
-    </w:p>
-    <w:p>
-      <w:pPr>
-        <w:pStyle w:val="ListParagraph"/>
-        <w:ind w:left="0"/>
-      </w:pPr>
-      <w:r>
-        <w:t xml:space="preserve">Consider </w:t>
-      </w:r>
-      <w:proofErr w:type="gramStart"/>
-      <w:r>
-        <w:t>a</w:t>
-      </w:r>
-      <w:proofErr w:type="gramEnd"/>
-      <w:r>
-        <w:t xml:space="preserve"> example in which two variables have different units e.g. Area in feet and area in meter</w:t>
-      </w:r>
-      <w:r>
-        <w:t xml:space="preserve">, now fitting the linear model with these two variables will have different values of slope coefficient as the unit is different. Now consider this for more than two variables which </w:t>
-      </w:r>
-      <w:proofErr w:type="gramStart"/>
-      <w:r>
-        <w:t>have</w:t>
-      </w:r>
-      <w:proofErr w:type="gramEnd"/>
-      <w:r>
-        <w:t xml:space="preserve"> very different from each other. </w:t>
-      </w:r>
-      <w:proofErr w:type="gramStart"/>
-      <w:r>
-        <w:t>So</w:t>
-      </w:r>
-      <w:proofErr w:type="gramEnd"/>
-      <w:r>
-        <w:t xml:space="preserve"> to explain and understand the model correctly it is wise to do the scaling and bring it to one scale.</w:t>
-      </w:r>
-    </w:p>
-    <w:p>
-      <w:pPr>
-        <w:pStyle w:val="ListParagraph"/>
-        <w:ind w:left="0"/>
-      </w:pPr>
-    </w:p>
-    <w:p>
-      <w:pPr>
-        <w:pStyle w:val="ListParagraph"/>
-        <w:ind w:left="0"/>
-      </w:pPr>
-      <w:r>
-        <w:t xml:space="preserve">Below are the scaling techniques which can be </w:t>
+      <w:r>
+        <w:t xml:space="preserve">Below are the scaling techniques which </w:t>
+      </w:r>
+      <w:r>
+        <w:t>are normally</w:t>
+      </w:r>
+      <w:r>
+        <w:t xml:space="preserve"> </w:t>
       </w:r>
       <w:proofErr w:type="gramStart"/>
       <w:r>
@@ -2374,11 +2623,9 @@
           <w:numId w:val="5"/>
         </w:numPr>
       </w:pPr>
-      <w:proofErr w:type="spellStart"/>
-      <w:r>
-        <w:t>Normalised</w:t>
-      </w:r>
-      <w:proofErr w:type="spellEnd"/>
+      <w:r>
+        <w:t>Normalized</w:t>
+      </w:r>
       <w:r>
         <w:t xml:space="preserve"> scaling</w:t>
       </w:r>
@@ -2391,11 +2638,9 @@
           <w:numId w:val="5"/>
         </w:numPr>
       </w:pPr>
-      <w:proofErr w:type="spellStart"/>
-      <w:r>
-        <w:t>Standardised</w:t>
-      </w:r>
-      <w:proofErr w:type="spellEnd"/>
+      <w:r>
+        <w:t>Standardized</w:t>
+      </w:r>
       <w:r>
         <w:t xml:space="preserve"> scaling</w:t>
       </w:r>
@@ -2421,11 +2666,9 @@
             <w:tcW w:w="4675" w:type="dxa"/>
           </w:tcPr>
           <w:p>
-            <w:proofErr w:type="spellStart"/>
-            <w:r>
-              <w:t>Normalised</w:t>
-            </w:r>
-            <w:proofErr w:type="spellEnd"/>
+            <w:r>
+              <w:t>Normalized</w:t>
+            </w:r>
             <w:r>
               <w:t xml:space="preserve"> Scaling</w:t>
             </w:r>
@@ -2436,11 +2679,9 @@
             <w:tcW w:w="4675" w:type="dxa"/>
           </w:tcPr>
           <w:p>
-            <w:proofErr w:type="spellStart"/>
-            <w:r>
-              <w:t>Standardised</w:t>
-            </w:r>
-            <w:proofErr w:type="spellEnd"/>
+            <w:r>
+              <w:t>Standardized</w:t>
+            </w:r>
             <w:r>
               <w:t xml:space="preserve"> Scaling</w:t>
             </w:r>
@@ -2564,60 +2805,86 @@
           <w:b/>
           <w:bCs/>
         </w:rPr>
-        <w:lastRenderedPageBreak/>
-        <w:t xml:space="preserve">Q. </w:t>
-      </w:r>
-      <w:r>
-        <w:rPr>
-          <w:b/>
-          <w:bCs/>
-        </w:rPr>
-        <w:t>You might have observed that sometimes the value of VIF is infinite. Why does this happen?</w:t>
-      </w:r>
-    </w:p>
-    <w:p>
-      <w:r>
-        <w:t xml:space="preserve">VIF is measure of multicollinearity between the </w:t>
-      </w:r>
-      <w:proofErr w:type="gramStart"/>
-      <w:r>
-        <w:t>variables</w:t>
-      </w:r>
-      <w:proofErr w:type="gramEnd"/>
+        <w:t>Q</w:t>
+      </w:r>
+      <w:r>
+        <w:rPr>
+          <w:b/>
+          <w:bCs/>
+        </w:rPr>
+        <w:t>5</w:t>
+      </w:r>
+      <w:r>
+        <w:rPr>
+          <w:b/>
+          <w:bCs/>
+        </w:rPr>
+        <w:t>. You might have observed that sometimes the value of VIF is infinite. Why does this happen?</w:t>
+      </w:r>
+    </w:p>
+    <w:p>
+      <w:r>
+        <w:t xml:space="preserve">VIF is </w:t>
+      </w:r>
+      <w:r>
+        <w:t>a measure</w:t>
+      </w:r>
+      <w:r>
+        <w:t xml:space="preserve"> of multicollinearity between the </w:t>
+      </w:r>
+      <w:r>
+        <w:t>variables.</w:t>
+      </w:r>
     </w:p>
     <w:p>
       <w:r>
         <w:t xml:space="preserve">The formula for calculating the VIF </w:t>
       </w:r>
-      <w:proofErr w:type="gramStart"/>
+      <w:r>
+        <w:t>is,</w:t>
+      </w:r>
+    </w:p>
+    <w:p>
+      <w:r>
+        <w:t>VIF=1/(1-Ri</w:t>
+      </w:r>
+      <w:r>
+        <w:rPr>
+          <w:vertAlign w:val="superscript"/>
+        </w:rPr>
+        <w:t>2</w:t>
+      </w:r>
+      <w:r>
+        <w:t>)</w:t>
+      </w:r>
+      <w:r>
+        <w:t>.</w:t>
+      </w:r>
+    </w:p>
+    <w:p>
+      <w:r>
+        <w:t>By looking at the formula we can say that when denominator will be zero the value will be infinite which is possible when Ri</w:t>
+      </w:r>
+      <w:r>
+        <w:rPr>
+          <w:vertAlign w:val="superscript"/>
+        </w:rPr>
+        <w:t>2</w:t>
+      </w:r>
+      <w:r>
+        <w:t xml:space="preserve"> term is 1 or very near to </w:t>
+      </w:r>
+      <w:r>
+        <w:t>1</w:t>
+      </w:r>
+      <w:r>
+        <w:t xml:space="preserve"> which </w:t>
+      </w:r>
       <w:r>
         <w:t>is</w:t>
       </w:r>
-      <w:proofErr w:type="gramEnd"/>
-      <w:r>
-        <w:t xml:space="preserve"> </w:t>
-      </w:r>
-    </w:p>
-    <w:p>
-      <w:r>
-        <w:t>VIF=1/(1-Ri</w:t>
-      </w:r>
-      <w:r>
-        <w:rPr>
-          <w:vertAlign w:val="superscript"/>
-        </w:rPr>
-        <w:t>2</w:t>
-      </w:r>
-      <w:r>
-        <w:t>)</w:t>
-      </w:r>
-      <w:r>
-        <w:t>.</w:t>
-      </w:r>
-    </w:p>
-    <w:p>
-      <w:r>
-        <w:t>By looking at the formula we can say that when denominator will be zero the value will be infinite which is possible when Ri2 term is 1 or very near to one which can be possible in following conditions</w:t>
+      <w:r>
+        <w:t xml:space="preserve"> possible in following conditions</w:t>
       </w:r>
     </w:p>
     <w:p>
@@ -2629,15 +2896,13 @@
         </w:numPr>
       </w:pPr>
       <w:r>
-        <w:t xml:space="preserve">When the variable </w:t>
-      </w:r>
-      <w:proofErr w:type="gramStart"/>
-      <w:r>
-        <w:t>are</w:t>
-      </w:r>
-      <w:proofErr w:type="gramEnd"/>
-      <w:r>
-        <w:t xml:space="preserve"> very highly corelated</w:t>
+        <w:t>When the variable</w:t>
+      </w:r>
+      <w:r>
+        <w:t>s</w:t>
+      </w:r>
+      <w:r>
+        <w:t xml:space="preserve"> are very highly corelated</w:t>
       </w:r>
     </w:p>
     <w:p>
@@ -2649,29 +2914,55 @@
         </w:numPr>
       </w:pPr>
       <w:r>
-        <w:t>When there is error in the data such as duplicated values are there in variables</w:t>
-      </w:r>
-    </w:p>
-    <w:p>
-      <w:pPr>
-        <w:rPr>
-          <w:b/>
-          <w:bCs/>
-        </w:rPr>
-      </w:pPr>
-      <w:r>
-        <w:rPr>
-          <w:b/>
-          <w:bCs/>
-        </w:rPr>
-        <w:t xml:space="preserve">Q. </w:t>
-      </w:r>
-      <w:r>
-        <w:rPr>
-          <w:b/>
-          <w:bCs/>
-        </w:rPr>
-        <w:t>What is a Q-Q plot? Explain the use and importance of a Q-Q plot in linear regression.</w:t>
+        <w:t xml:space="preserve">When there is error in the data </w:t>
+      </w:r>
+      <w:r>
+        <w:t xml:space="preserve">e.g., </w:t>
+      </w:r>
+      <w:r>
+        <w:t xml:space="preserve">duplicated values are there in </w:t>
+      </w:r>
+      <w:r>
+        <w:t>variables.</w:t>
+      </w:r>
+    </w:p>
+    <w:p>
+      <w:pPr>
+        <w:rPr>
+          <w:b/>
+          <w:bCs/>
+        </w:rPr>
+      </w:pPr>
+      <w:r>
+        <w:rPr>
+          <w:b/>
+          <w:bCs/>
+        </w:rPr>
+        <w:t>Q. What is a Q-Q plot? Explain the use and importance of a Q-Q plot in linear regression.</w:t>
+      </w:r>
+    </w:p>
+    <w:p>
+      <w:r>
+        <w:t>Q-Q plot is a grap</w:t>
+      </w:r>
+      <w:r>
+        <w:t>h used to compare two probability distributions by plotting their quantiles against each other. It is used to assess the normality of a data distribution.</w:t>
+      </w:r>
+    </w:p>
+    <w:p>
+      <w:r>
+        <w:t xml:space="preserve">In linear regression, a Q-Q plot is used to check the normality of the residuals. Residuals </w:t>
+      </w:r>
+      <w:proofErr w:type="gramStart"/>
+      <w:r>
+        <w:t>is</w:t>
+      </w:r>
+      <w:proofErr w:type="gramEnd"/>
+      <w:r>
+        <w:t xml:space="preserve"> the difference between observed values and predicted values. If the residuals are normally distributed, then the points in Q-Q plot is near to straight line. Q-Q plot can also be used to check </w:t>
+      </w:r>
+      <w:r>
+        <w:t>heteroscedasticity.</w:t>
       </w:r>
     </w:p>
     <w:sectPr>
@@ -3245,6 +3536,119 @@
       <w:pPr>
         <w:ind w:left="6480" w:hanging="180"/>
       </w:pPr>
+    </w:lvl>
+  </w:abstractNum>
+  <w:abstractNum w:abstractNumId="6" w15:restartNumberingAfterBreak="0">
+    <w:nsid w:val="6DFA6EA4"/>
+    <w:multiLevelType w:val="hybridMultilevel"/>
+    <w:tmpl w:val="206ACFAE"/>
+    <w:lvl w:ilvl="0" w:tplc="04090001">
+      <w:start w:val="1"/>
+      <w:numFmt w:val="bullet"/>
+      <w:lvlText w:val=""/>
+      <w:lvlJc w:val="left"/>
+      <w:pPr>
+        <w:ind w:left="720" w:hanging="360"/>
+      </w:pPr>
+      <w:rPr>
+        <w:rFonts w:ascii="Symbol" w:hAnsi="Symbol" w:hint="default"/>
+      </w:rPr>
+    </w:lvl>
+    <w:lvl w:ilvl="1" w:tplc="04090003" w:tentative="1">
+      <w:start w:val="1"/>
+      <w:numFmt w:val="bullet"/>
+      <w:lvlText w:val="o"/>
+      <w:lvlJc w:val="left"/>
+      <w:pPr>
+        <w:ind w:left="1440" w:hanging="360"/>
+      </w:pPr>
+      <w:rPr>
+        <w:rFonts w:ascii="Courier New" w:hAnsi="Courier New" w:cs="Courier New" w:hint="default"/>
+      </w:rPr>
+    </w:lvl>
+    <w:lvl w:ilvl="2" w:tplc="04090005" w:tentative="1">
+      <w:start w:val="1"/>
+      <w:numFmt w:val="bullet"/>
+      <w:lvlText w:val=""/>
+      <w:lvlJc w:val="left"/>
+      <w:pPr>
+        <w:ind w:left="2160" w:hanging="360"/>
+      </w:pPr>
+      <w:rPr>
+        <w:rFonts w:ascii="Wingdings" w:hAnsi="Wingdings" w:hint="default"/>
+      </w:rPr>
+    </w:lvl>
+    <w:lvl w:ilvl="3" w:tplc="04090001" w:tentative="1">
+      <w:start w:val="1"/>
+      <w:numFmt w:val="bullet"/>
+      <w:lvlText w:val=""/>
+      <w:lvlJc w:val="left"/>
+      <w:pPr>
+        <w:ind w:left="2880" w:hanging="360"/>
+      </w:pPr>
+      <w:rPr>
+        <w:rFonts w:ascii="Symbol" w:hAnsi="Symbol" w:hint="default"/>
+      </w:rPr>
+    </w:lvl>
+    <w:lvl w:ilvl="4" w:tplc="04090003" w:tentative="1">
+      <w:start w:val="1"/>
+      <w:numFmt w:val="bullet"/>
+      <w:lvlText w:val="o"/>
+      <w:lvlJc w:val="left"/>
+      <w:pPr>
+        <w:ind w:left="3600" w:hanging="360"/>
+      </w:pPr>
+      <w:rPr>
+        <w:rFonts w:ascii="Courier New" w:hAnsi="Courier New" w:cs="Courier New" w:hint="default"/>
+      </w:rPr>
+    </w:lvl>
+    <w:lvl w:ilvl="5" w:tplc="04090005" w:tentative="1">
+      <w:start w:val="1"/>
+      <w:numFmt w:val="bullet"/>
+      <w:lvlText w:val=""/>
+      <w:lvlJc w:val="left"/>
+      <w:pPr>
+        <w:ind w:left="4320" w:hanging="360"/>
+      </w:pPr>
+      <w:rPr>
+        <w:rFonts w:ascii="Wingdings" w:hAnsi="Wingdings" w:hint="default"/>
+      </w:rPr>
+    </w:lvl>
+    <w:lvl w:ilvl="6" w:tplc="04090001" w:tentative="1">
+      <w:start w:val="1"/>
+      <w:numFmt w:val="bullet"/>
+      <w:lvlText w:val=""/>
+      <w:lvlJc w:val="left"/>
+      <w:pPr>
+        <w:ind w:left="5040" w:hanging="360"/>
+      </w:pPr>
+      <w:rPr>
+        <w:rFonts w:ascii="Symbol" w:hAnsi="Symbol" w:hint="default"/>
+      </w:rPr>
+    </w:lvl>
+    <w:lvl w:ilvl="7" w:tplc="04090003" w:tentative="1">
+      <w:start w:val="1"/>
+      <w:numFmt w:val="bullet"/>
+      <w:lvlText w:val="o"/>
+      <w:lvlJc w:val="left"/>
+      <w:pPr>
+        <w:ind w:left="5760" w:hanging="360"/>
+      </w:pPr>
+      <w:rPr>
+        <w:rFonts w:ascii="Courier New" w:hAnsi="Courier New" w:cs="Courier New" w:hint="default"/>
+      </w:rPr>
+    </w:lvl>
+    <w:lvl w:ilvl="8" w:tplc="04090005" w:tentative="1">
+      <w:start w:val="1"/>
+      <w:numFmt w:val="bullet"/>
+      <w:lvlText w:val=""/>
+      <w:lvlJc w:val="left"/>
+      <w:pPr>
+        <w:ind w:left="6480" w:hanging="360"/>
+      </w:pPr>
+      <w:rPr>
+        <w:rFonts w:ascii="Wingdings" w:hAnsi="Wingdings" w:hint="default"/>
+      </w:rPr>
     </w:lvl>
   </w:abstractNum>
   <w:num w:numId="1" w16cid:durableId="246114859">
@@ -3264,6 +3668,9 @@
   </w:num>
   <w:num w:numId="6" w16cid:durableId="853149491">
     <w:abstractNumId w:val="5"/>
+  </w:num>
+  <w:num w:numId="7" w16cid:durableId="1399744041">
+    <w:abstractNumId w:val="6"/>
   </w:num>
 </w:numbering>
 </file>

</xml_diff>